<commit_message>
modifies c code to create folders every second of data run for storing image files and puts a ms time stamp in the image file name
</commit_message>
<xml_diff>
--- a/Notes/Journal/Optical Odometry Journal 02_12_2018.docx
+++ b/Notes/Journal/Optical Odometry Journal 02_12_2018.docx
@@ -514,6 +514,128 @@
       <w:r>
         <w:rPr/>
         <w:t>Adapt python script to control sample rate of sensor</w:t>
+      </w:r>
+    </w:p>
+    <w:p>
+      <w:pPr>
+        <w:pStyle w:val="Normal"/>
+        <w:spacing w:before="0" w:after="0"/>
+        <w:rPr/>
+      </w:pPr>
+      <w:r>
+        <w:rPr/>
+      </w:r>
+    </w:p>
+    <w:p>
+      <w:pPr>
+        <w:pStyle w:val="Normal"/>
+        <w:spacing w:before="0" w:after="0"/>
+        <w:rPr/>
+      </w:pPr>
+      <w:r>
+        <w:rPr/>
+      </w:r>
+    </w:p>
+    <w:p>
+      <w:pPr>
+        <w:pStyle w:val="Normal"/>
+        <w:spacing w:before="0" w:after="0"/>
+        <w:rPr/>
+      </w:pPr>
+      <w:r>
+        <w:rPr/>
+        <w:t>3/22/18</w:t>
+      </w:r>
+    </w:p>
+    <w:p>
+      <w:pPr>
+        <w:pStyle w:val="Normal"/>
+        <w:spacing w:before="0" w:after="0"/>
+        <w:rPr/>
+      </w:pPr>
+      <w:r>
+        <w:rPr/>
+        <w:t>goal is to generate a python script that can start all data collection</w:t>
+      </w:r>
+    </w:p>
+    <w:p>
+      <w:pPr>
+        <w:pStyle w:val="Normal"/>
+        <w:spacing w:before="0" w:after="0"/>
+        <w:rPr/>
+      </w:pPr>
+      <w:r>
+        <w:rPr/>
+      </w:r>
+    </w:p>
+    <w:p>
+      <w:pPr>
+        <w:pStyle w:val="Normal"/>
+        <w:spacing w:before="0" w:after="0"/>
+        <w:rPr/>
+      </w:pPr>
+      <w:r>
+        <w:rPr/>
+        <w:t>make a c program to collect camera data for 5 seconds</w:t>
+      </w:r>
+    </w:p>
+    <w:p>
+      <w:pPr>
+        <w:pStyle w:val="Normal"/>
+        <w:spacing w:before="0" w:after="0"/>
+        <w:rPr/>
+      </w:pPr>
+      <w:r>
+        <w:rPr/>
+        <w:tab/>
+        <w:t>improve c program to store data into 10 second folders</w:t>
+      </w:r>
+    </w:p>
+    <w:p>
+      <w:pPr>
+        <w:pStyle w:val="Normal"/>
+        <w:spacing w:before="0" w:after="0"/>
+        <w:rPr/>
+      </w:pPr>
+      <w:r>
+        <w:rPr/>
+        <w:tab/>
+      </w:r>
+      <w:r>
+        <w:rPr/>
+        <w:t>put the unix time number in the file name</w:t>
+      </w:r>
+    </w:p>
+    <w:p>
+      <w:pPr>
+        <w:pStyle w:val="Normal"/>
+        <w:spacing w:before="0" w:after="0"/>
+        <w:rPr/>
+      </w:pPr>
+      <w:r>
+        <w:rPr/>
+        <w:t>make a python script to collect span data for 5 seconds</w:t>
+      </w:r>
+    </w:p>
+    <w:p>
+      <w:pPr>
+        <w:pStyle w:val="Normal"/>
+        <w:spacing w:before="0" w:after="0"/>
+        <w:rPr/>
+      </w:pPr>
+      <w:r>
+        <w:rPr/>
+        <w:t>make a master python script to start the other scripts</w:t>
+      </w:r>
+    </w:p>
+    <w:p>
+      <w:pPr>
+        <w:pStyle w:val="Normal"/>
+        <w:spacing w:before="0" w:after="0"/>
+        <w:rPr/>
+      </w:pPr>
+      <w:r>
+        <w:rPr/>
       </w:r>
     </w:p>
     <w:p>

</xml_diff>

<commit_message>
Adds input argument to camera frame grabber, seconds to run collection
</commit_message>
<xml_diff>
--- a/Notes/Journal/Optical Odometry Journal 02_12_2018.docx
+++ b/Notes/Journal/Optical Odometry Journal 02_12_2018.docx
@@ -588,7 +588,11 @@
       <w:r>
         <w:rPr/>
         <w:tab/>
-        <w:t>improve c program to store data into 10 second folders</w:t>
+        <w:t xml:space="preserve">improve c program to store data into 10 second folders - </w:t>
+      </w:r>
+      <w:r>
+        <w:rPr/>
+        <w:t>done</w:t>
       </w:r>
     </w:p>
     <w:p>
@@ -603,7 +607,18 @@
       </w:r>
       <w:r>
         <w:rPr/>
-        <w:t>put the unix time number in the file name</w:t>
+        <w:t>put the unix time number in the file name – done</w:t>
+      </w:r>
+    </w:p>
+    <w:p>
+      <w:pPr>
+        <w:pStyle w:val="Normal"/>
+        <w:spacing w:before="0" w:after="0"/>
+        <w:rPr/>
+      </w:pPr>
+      <w:r>
+        <w:rPr/>
+        <w:t>establish ability to run c program from python script - done</w:t>
       </w:r>
     </w:p>
     <w:p>

</xml_diff>

<commit_message>
uses multi-thread method to monitor multiple serial devices - buggy
</commit_message>
<xml_diff>
--- a/Notes/Journal/Optical Odometry Journal 02_12_2018.docx
+++ b/Notes/Journal/Optical Odometry Journal 02_12_2018.docx
@@ -436,22 +436,7 @@
       </w:pPr>
       <w:r>
         <w:rPr/>
-        <w:t xml:space="preserve">set sample rate to </w:t>
-      </w:r>
-      <w:r>
-        <w:rPr/>
-        <w:t>300</w:t>
-      </w:r>
-      <w:r>
-        <w:rPr/>
-        <w:t xml:space="preserve"> Hz </w:t>
-      </w:r>
-      <w:r>
-        <w:rPr/>
-        <w:t>or roughly 2 x the camera sample rate</w:t>
-      </w:r>
-      <w:r>
-        <w:rPr/>
+        <w:t>set sample rate to 300 Hz or roughly 2 x the camera sample rate</w:t>
         <w:tab/>
       </w:r>
     </w:p>
@@ -463,15 +448,7 @@
       </w:pPr>
       <w:r>
         <w:rPr/>
-        <w:t>S</w:t>
-      </w:r>
-      <w:r>
-        <w:rPr/>
-        <w:t xml:space="preserve"> = 200,000 / </w:t>
-      </w:r>
-      <w:r>
-        <w:rPr/>
-        <w:t>F = 200,000 / 300 = 667</w:t>
+        <w:t>S = 200,000 / F = 200,000 / 300 = 667</w:t>
       </w:r>
     </w:p>
     <w:p>
@@ -588,11 +565,7 @@
       <w:r>
         <w:rPr/>
         <w:tab/>
-        <w:t xml:space="preserve">improve c program to store data into 10 second folders - </w:t>
-      </w:r>
-      <w:r>
-        <w:rPr/>
-        <w:t>done</w:t>
+        <w:t>improve c program to store data into 10 second folders - done</w:t>
       </w:r>
     </w:p>
     <w:p>
@@ -604,9 +577,6 @@
       <w:r>
         <w:rPr/>
         <w:tab/>
-      </w:r>
-      <w:r>
-        <w:rPr/>
         <w:t>put the unix time number in the file name – done</w:t>
       </w:r>
     </w:p>
@@ -671,27 +641,344 @@
       </w:pPr>
       <w:r>
         <w:rPr/>
-      </w:r>
-    </w:p>
-    <w:p>
-      <w:pPr>
-        <w:pStyle w:val="Normal"/>
-        <w:spacing w:before="0" w:after="0"/>
-        <w:rPr/>
-      </w:pPr>
-      <w:r>
-        <w:rPr/>
-      </w:r>
-    </w:p>
-    <w:p>
-      <w:pPr>
-        <w:pStyle w:val="Normal"/>
-        <w:spacing w:before="0" w:after="0"/>
-        <w:ind w:left="360" w:right="0" w:hanging="0"/>
-        <w:rPr/>
-      </w:pPr>
-      <w:r>
-        <w:rPr/>
+        <w:t>3/26/2018</w:t>
+      </w:r>
+    </w:p>
+    <w:p>
+      <w:pPr>
+        <w:pStyle w:val="Normal"/>
+        <w:spacing w:before="0" w:after="0"/>
+        <w:rPr/>
+      </w:pPr>
+      <w:r>
+        <w:rPr/>
+        <w:t>Using udev rules</w:t>
+      </w:r>
+    </w:p>
+    <w:p>
+      <w:pPr>
+        <w:pStyle w:val="Normal"/>
+        <w:spacing w:before="0" w:after="0"/>
+        <w:rPr/>
+      </w:pPr>
+      <w:r>
+        <w:rPr/>
+        <w:t>Not able so far to get this rule to work:</w:t>
+      </w:r>
+    </w:p>
+    <w:p>
+      <w:pPr>
+        <w:pStyle w:val="Normal"/>
+        <w:spacing w:before="0" w:after="0"/>
+        <w:rPr/>
+      </w:pPr>
+      <w:r>
+        <w:rPr/>
+        <w:t>in /etc/udev/rules.d</w:t>
+      </w:r>
+    </w:p>
+    <w:p>
+      <w:pPr>
+        <w:pStyle w:val="Normal"/>
+        <w:spacing w:before="0" w:after="0"/>
+        <w:rPr/>
+      </w:pPr>
+      <w:r>
+        <w:rPr/>
+        <w:t>created file</w:t>
+      </w:r>
+    </w:p>
+    <w:p>
+      <w:pPr>
+        <w:pStyle w:val="Normal"/>
+        <w:spacing w:before="0" w:after="0"/>
+        <w:rPr/>
+      </w:pPr>
+      <w:r>
+        <w:rPr/>
+        <w:t>99-usb-serial.rules</w:t>
+      </w:r>
+    </w:p>
+    <w:p>
+      <w:pPr>
+        <w:pStyle w:val="Normal"/>
+        <w:spacing w:before="0" w:after="0"/>
+        <w:rPr/>
+      </w:pPr>
+      <w:r>
+        <w:rPr/>
+        <w:t>SYSTEM=="tty", ATTRS{idVendor}=="0403", ATTRS{idProduct}=="6015", SYMLINK+="ttyAR700"</w:t>
+      </w:r>
+    </w:p>
+    <w:p>
+      <w:pPr>
+        <w:pStyle w:val="Normal"/>
+        <w:spacing w:before="0" w:after="0"/>
+        <w:rPr/>
+      </w:pPr>
+      <w:r>
+        <w:rPr/>
+      </w:r>
+    </w:p>
+    <w:p>
+      <w:pPr>
+        <w:pStyle w:val="Normal"/>
+        <w:spacing w:before="0" w:after="0"/>
+        <w:rPr/>
+      </w:pPr>
+      <w:r>
+        <w:rPr/>
+        <w:t xml:space="preserve">The above rule has a typo, should be </w:t>
+      </w:r>
+    </w:p>
+    <w:p>
+      <w:pPr>
+        <w:pStyle w:val="Normal"/>
+        <w:spacing w:before="0" w:after="0"/>
+        <w:rPr/>
+      </w:pPr>
+      <w:r>
+        <w:rPr/>
+        <w:t>SUBSYSTEM=="tty", ATTRS{idVendor}=="0403", ATTRS{idProduct}=="6015", SYMLINK+="ttyAR700"</w:t>
+      </w:r>
+    </w:p>
+    <w:p>
+      <w:pPr>
+        <w:pStyle w:val="Normal"/>
+        <w:spacing w:before="0" w:after="0"/>
+        <w:rPr/>
+      </w:pPr>
+      <w:r>
+        <w:rPr/>
+      </w:r>
+    </w:p>
+    <w:p>
+      <w:pPr>
+        <w:pStyle w:val="Normal"/>
+        <w:spacing w:before="0" w:after="0"/>
+        <w:rPr/>
+      </w:pPr>
+      <w:r>
+        <w:rPr/>
+        <w:t xml:space="preserve">Then get the system to reread the rules, </w:t>
+      </w:r>
+    </w:p>
+    <w:p>
+      <w:pPr>
+        <w:pStyle w:val="Normal"/>
+        <w:spacing w:before="0" w:after="0"/>
+        <w:rPr/>
+      </w:pPr>
+      <w:r>
+        <w:rPr/>
+        <w:t>sudo udevadm control --reload-rules</w:t>
+      </w:r>
+    </w:p>
+    <w:p>
+      <w:pPr>
+        <w:pStyle w:val="Normal"/>
+        <w:spacing w:before="0" w:after="0"/>
+        <w:rPr/>
+      </w:pPr>
+      <w:r>
+        <w:rPr/>
+      </w:r>
+    </w:p>
+    <w:p>
+      <w:pPr>
+        <w:pStyle w:val="Normal"/>
+        <w:spacing w:before="0" w:after="0"/>
+        <w:rPr/>
+      </w:pPr>
+      <w:r>
+        <w:rPr/>
+        <w:t>and unplug/replug the device</w:t>
+      </w:r>
+    </w:p>
+    <w:p>
+      <w:pPr>
+        <w:pStyle w:val="Normal"/>
+        <w:spacing w:before="0" w:after="0"/>
+        <w:rPr/>
+      </w:pPr>
+      <w:r>
+        <w:rPr/>
+      </w:r>
+    </w:p>
+    <w:p>
+      <w:pPr>
+        <w:pStyle w:val="Normal"/>
+        <w:spacing w:before="0" w:after="0"/>
+        <w:rPr/>
+      </w:pPr>
+      <w:r>
+        <w:rPr/>
+        <w:t>Now the symlink is there</w:t>
+      </w:r>
+    </w:p>
+    <w:p>
+      <w:pPr>
+        <w:pStyle w:val="Normal"/>
+        <w:spacing w:before="0" w:after="0"/>
+        <w:rPr/>
+      </w:pPr>
+      <w:r>
+        <w:rPr/>
+        <w:t>/dev/ttyAR700</w:t>
+      </w:r>
+    </w:p>
+    <w:p>
+      <w:pPr>
+        <w:pStyle w:val="Normal"/>
+        <w:spacing w:before="0" w:after="0"/>
+        <w:rPr/>
+      </w:pPr>
+      <w:r>
+        <w:rPr/>
+      </w:r>
+    </w:p>
+    <w:p>
+      <w:pPr>
+        <w:pStyle w:val="Normal"/>
+        <w:spacing w:before="0" w:after="0"/>
+        <w:rPr/>
+      </w:pPr>
+      <w:r>
+        <w:rPr/>
+        <w:t>Working on getting the span working using python:  Not able to get it working using same commands as worked when using realterm.  I am selecting the soft link “ttyGPS1” and using the port selection USB2 to get it to work.</w:t>
+      </w:r>
+    </w:p>
+    <w:p>
+      <w:pPr>
+        <w:pStyle w:val="Normal"/>
+        <w:spacing w:before="0" w:after="0"/>
+        <w:rPr/>
+      </w:pPr>
+      <w:r>
+        <w:rPr/>
+      </w:r>
+    </w:p>
+    <w:p>
+      <w:pPr>
+        <w:pStyle w:val="Normal"/>
+        <w:spacing w:before="0" w:after="0"/>
+        <w:rPr/>
+      </w:pPr>
+      <w:r>
+        <w:rPr/>
+        <w:t>Working with serial comms in python is really frustrating and full of issues.  It appears that characters remain in a buffer</w:t>
+      </w:r>
+    </w:p>
+    <w:p>
+      <w:pPr>
+        <w:pStyle w:val="Normal"/>
+        <w:spacing w:before="0" w:after="0"/>
+        <w:rPr/>
+      </w:pPr>
+      <w:r>
+        <w:rPr/>
+      </w:r>
+    </w:p>
+    <w:p>
+      <w:pPr>
+        <w:pStyle w:val="Normal"/>
+        <w:spacing w:before="0" w:after="0"/>
+        <w:rPr/>
+      </w:pPr>
+      <w:r>
+        <w:rPr/>
+        <w:t>Problem solved, involving 2 changes, single quotes, \r\n instead of \n</w:t>
+      </w:r>
+    </w:p>
+    <w:p>
+      <w:pPr>
+        <w:pStyle w:val="Normal"/>
+        <w:spacing w:before="0" w:after="0"/>
+        <w:rPr/>
+      </w:pPr>
+      <w:r>
+        <w:rPr/>
+        <w:t>self._deviceSerial.write('UNLOGALL USB1 TRUE\r\n')</w:t>
+      </w:r>
+    </w:p>
+    <w:p>
+      <w:pPr>
+        <w:pStyle w:val="Normal"/>
+        <w:spacing w:before="0" w:after="0"/>
+        <w:rPr/>
+      </w:pPr>
+      <w:r>
+        <w:rPr/>
+      </w:r>
+    </w:p>
+    <w:p>
+      <w:pPr>
+        <w:pStyle w:val="Normal"/>
+        <w:spacing w:before="0" w:after="0"/>
+        <w:ind w:left="0" w:right="0" w:hanging="0"/>
+        <w:rPr/>
+      </w:pPr>
+      <w:r>
+        <w:rPr/>
+        <w:t>Note that I do want to use full ascii return messages so that time is included in the message header, e.g., "LOG USB1 BESTPOSA ONTIME %0.1f\r\n" % period</w:t>
+      </w:r>
+    </w:p>
+    <w:p>
+      <w:pPr>
+        <w:pStyle w:val="Normal"/>
+        <w:spacing w:before="0" w:after="0"/>
+        <w:ind w:left="0" w:right="0" w:hanging="0"/>
+        <w:rPr/>
+      </w:pPr>
+      <w:r>
+        <w:rPr/>
+        <w:t>Also note that it doesn't seem to make any difference whether single or double quotes are used.</w:t>
+      </w:r>
+    </w:p>
+    <w:p>
+      <w:pPr>
+        <w:pStyle w:val="Normal"/>
+        <w:spacing w:before="0" w:after="0"/>
+        <w:ind w:left="0" w:right="0" w:hanging="0"/>
+        <w:rPr/>
+      </w:pPr>
+      <w:r>
+        <w:rPr/>
+      </w:r>
+    </w:p>
+    <w:p>
+      <w:pPr>
+        <w:pStyle w:val="Normal"/>
+        <w:spacing w:before="0" w:after="0"/>
+        <w:ind w:left="0" w:right="0" w:hanging="0"/>
+        <w:rPr/>
+      </w:pPr>
+      <w:r>
+        <w:rPr/>
+        <w:t>Mostly working now, but to get what I want, I need to thread the data logging processes so they can run concurrently.</w:t>
+      </w:r>
+    </w:p>
+    <w:p>
+      <w:pPr>
+        <w:pStyle w:val="Normal"/>
+        <w:spacing w:before="0" w:after="0"/>
+        <w:ind w:left="0" w:right="0" w:hanging="0"/>
+        <w:rPr/>
+      </w:pPr>
+      <w:r>
+        <w:rPr/>
+      </w:r>
+    </w:p>
+    <w:p>
+      <w:pPr>
+        <w:pStyle w:val="Normal"/>
+        <w:spacing w:before="0" w:after="0"/>
+        <w:ind w:left="0" w:right="0" w:hanging="0"/>
+        <w:rPr/>
+      </w:pPr>
+      <w:r>
+        <w:rPr/>
+        <w:t>Processes are threaded, and run independently, but when running in parallel, serial port operation of second thread times out.</w:t>
       </w:r>
     </w:p>
     <w:p>
@@ -1113,7 +1400,7 @@
       <w:widowControl/>
       <w:suppressAutoHyphens w:val="true"/>
       <w:bidi w:val="0"/>
-      <w:spacing w:before="0" w:after="160" w:lineRule="auto" w:line="252"/>
+      <w:spacing w:lineRule="auto" w:line="252" w:before="0" w:after="160"/>
       <w:jc w:val="left"/>
     </w:pPr>
     <w:rPr>

</xml_diff>

<commit_message>
adds python script to manage data collection from rangefinder, span CPT and camera
</commit_message>
<xml_diff>
--- a/Notes/Journal/Optical Odometry Journal 02_12_2018.docx
+++ b/Notes/Journal/Optical Odometry Journal 02_12_2018.docx
@@ -707,7 +707,7 @@
       </w:pPr>
       <w:r>
         <w:rPr/>
-        <w:t>SYSTEM=="tty", ATTRS{idVendor}=="0403", ATTRS{idProduct}=="6015", SYMLINK+="ttyAR700"</w:t>
+        <w:t xml:space="preserve">SYSTEM=="tty", ATTRS{idVendor}=="0403", ATTRS{idProduct}=="6015", SYMLINK+="ttyAR700" </w:t>
       </w:r>
     </w:p>
     <w:p>
@@ -739,7 +739,7 @@
       </w:pPr>
       <w:r>
         <w:rPr/>
-        <w:t>SUBSYSTEM=="tty", ATTRS{idVendor}=="0403", ATTRS{idProduct}=="6015", SYMLINK+="ttyAR700"</w:t>
+        <w:t xml:space="preserve">SUBSYSTEM=="tty", ATTRS{idVendor}=="0403", ATTRS{idProduct}=="6015", SYMLINK+="ttyAR700" </w:t>
       </w:r>
     </w:p>
     <w:p>
@@ -979,6 +979,207 @@
       <w:r>
         <w:rPr/>
         <w:t>Processes are threaded, and run independently, but when running in parallel, serial port operation of second thread times out.</w:t>
+      </w:r>
+    </w:p>
+    <w:p>
+      <w:pPr>
+        <w:pStyle w:val="Normal"/>
+        <w:spacing w:before="0" w:after="0"/>
+        <w:ind w:left="0" w:right="0" w:hanging="0"/>
+        <w:rPr/>
+      </w:pPr>
+      <w:r>
+        <w:rPr/>
+      </w:r>
+    </w:p>
+    <w:p>
+      <w:pPr>
+        <w:pStyle w:val="Normal"/>
+        <w:spacing w:before="0" w:after="0"/>
+        <w:ind w:left="0" w:right="0" w:hanging="0"/>
+        <w:rPr/>
+      </w:pPr>
+      <w:r>
+        <w:rPr/>
+        <w:t>Threading does not seem to be effective for high data rates 600 Hz, used for rangefinder.  Trying processes instead</w:t>
+      </w:r>
+    </w:p>
+    <w:p>
+      <w:pPr>
+        <w:pStyle w:val="PreformattedText"/>
+        <w:spacing w:before="0" w:after="0"/>
+        <w:ind w:left="0" w:right="0" w:hanging="0"/>
+        <w:rPr/>
+      </w:pPr>
+      <w:r>
+        <w:rPr/>
+        <w:t>from multiprocessing import Process</w:t>
+      </w:r>
+    </w:p>
+    <w:p>
+      <w:pPr>
+        <w:pStyle w:val="Normal"/>
+        <w:spacing w:before="0" w:after="0"/>
+        <w:ind w:left="0" w:right="0" w:hanging="0"/>
+        <w:rPr/>
+      </w:pPr>
+      <w:r>
+        <w:rPr/>
+      </w:r>
+    </w:p>
+    <w:p>
+      <w:pPr>
+        <w:pStyle w:val="Normal"/>
+        <w:spacing w:before="0" w:after="0"/>
+        <w:ind w:left="0" w:right="0" w:hanging="0"/>
+        <w:rPr/>
+      </w:pPr>
+      <w:r>
+        <w:rPr/>
+        <w:t xml:space="preserve">Still having problems with occasional file curruption.  About ¼ of the time the file is a single line of odd characters. </w:t>
+      </w:r>
+    </w:p>
+    <w:p>
+      <w:pPr>
+        <w:pStyle w:val="Normal"/>
+        <w:spacing w:before="0" w:after="0"/>
+        <w:ind w:left="0" w:right="0" w:hanging="0"/>
+        <w:rPr/>
+      </w:pPr>
+      <w:r>
+        <w:rPr/>
+        <w:t xml:space="preserve">Changed code to read data into an array instead of writing each line to file.  At the end, write the whole array to file.  This seems better coding and maybe has fixed the issue.  </w:t>
+      </w:r>
+    </w:p>
+    <w:p>
+      <w:pPr>
+        <w:pStyle w:val="Normal"/>
+        <w:spacing w:before="0" w:after="0"/>
+        <w:ind w:left="0" w:right="0" w:hanging="0"/>
+        <w:rPr/>
+      </w:pPr>
+      <w:r>
+        <w:rPr/>
+        <w:tab/>
+        <w:t xml:space="preserve">Issue not fixed but it seems this might have been a ghost problem.  If I open the file with a hex viewer like </w:t>
+      </w:r>
+    </w:p>
+    <w:p>
+      <w:pPr>
+        <w:pStyle w:val="Normal"/>
+        <w:spacing w:before="0" w:after="0"/>
+        <w:rPr/>
+      </w:pPr>
+      <w:r>
+        <w:rPr/>
+        <w:t>hexdump -C 'filename' there does not seem to be anything wrong with the file.</w:t>
+      </w:r>
+    </w:p>
+    <w:p>
+      <w:pPr>
+        <w:pStyle w:val="Normal"/>
+        <w:spacing w:before="0" w:after="0"/>
+        <w:rPr/>
+      </w:pPr>
+      <w:r>
+        <w:rPr/>
+      </w:r>
+    </w:p>
+    <w:p>
+      <w:pPr>
+        <w:pStyle w:val="Normal"/>
+        <w:spacing w:before="0" w:after="0"/>
+        <w:rPr/>
+      </w:pPr>
+      <w:r>
+        <w:rPr/>
+        <w:t>04/04/2018</w:t>
+      </w:r>
+    </w:p>
+    <w:p>
+      <w:pPr>
+        <w:pStyle w:val="Normal"/>
+        <w:spacing w:before="0" w:after="0"/>
+        <w:rPr/>
+      </w:pPr>
+      <w:r>
+        <w:rPr/>
+        <w:t>Preparing for drive test 2</w:t>
+      </w:r>
+    </w:p>
+    <w:p>
+      <w:pPr>
+        <w:pStyle w:val="Normal"/>
+        <w:spacing w:before="0" w:after="0"/>
+        <w:rPr/>
+      </w:pPr>
+      <w:r>
+        <w:rPr/>
+        <w:t>Using lens Tamron M112FM08</w:t>
+      </w:r>
+    </w:p>
+    <w:p>
+      <w:pPr>
+        <w:pStyle w:val="Normal"/>
+        <w:spacing w:before="0" w:after="0"/>
+        <w:rPr/>
+      </w:pPr>
+      <w:r>
+        <w:rPr/>
+        <w:t>C 1/1.2  8mm F2.4</w:t>
+      </w:r>
+    </w:p>
+    <w:p>
+      <w:pPr>
+        <w:pStyle w:val="Normal"/>
+        <w:spacing w:before="0" w:after="0"/>
+        <w:rPr/>
+      </w:pPr>
+      <w:r>
+        <w:rPr/>
+        <w:t>Set aperture for maximum light, manually set focus using a page of text.</w:t>
+      </w:r>
+    </w:p>
+    <w:p>
+      <w:pPr>
+        <w:pStyle w:val="Normal"/>
+        <w:spacing w:before="0" w:after="0"/>
+        <w:rPr/>
+      </w:pPr>
+      <w:r>
+        <w:rPr/>
+      </w:r>
+    </w:p>
+    <w:p>
+      <w:pPr>
+        <w:pStyle w:val="Normal"/>
+        <w:spacing w:before="0" w:after="0"/>
+        <w:rPr/>
+      </w:pPr>
+      <w:r>
+        <w:rPr/>
+        <w:t>The drive data collection seems to have worked fine, python scripts Ok.  Data files for gps and rangefinder look correct.  Rangefinder data does vary substantially during the drive.</w:t>
+      </w:r>
+    </w:p>
+    <w:p>
+      <w:pPr>
+        <w:pStyle w:val="Normal"/>
+        <w:spacing w:before="0" w:after="0"/>
+        <w:rPr/>
+      </w:pPr>
+      <w:r>
+        <w:rPr/>
+      </w:r>
+    </w:p>
+    <w:p>
+      <w:pPr>
+        <w:pStyle w:val="Normal"/>
+        <w:spacing w:before="0" w:after="0"/>
+        <w:rPr/>
+      </w:pPr>
+      <w:r>
+        <w:rPr/>
+        <w:t>Preparing to copy over the image data from the internal drive to external.</w:t>
       </w:r>
     </w:p>
     <w:p>
@@ -1021,384 +1222,12 @@
       </w:pPr>
     </w:pPrDefault>
   </w:docDefaults>
-  <w:latentStyles w:count="375" w:defQFormat="0" w:defUnhideWhenUsed="0" w:defSemiHidden="0" w:defUIPriority="99" w:defLockedState="0">
-    <w:lsdException w:qFormat="1" w:uiPriority="0" w:name="Normal"/>
-    <w:lsdException w:qFormat="1" w:uiPriority="9" w:name="heading 1"/>
-    <w:lsdException w:unhideWhenUsed="1" w:semiHidden="1" w:qFormat="1" w:uiPriority="9" w:name="heading 2"/>
-    <w:lsdException w:unhideWhenUsed="1" w:semiHidden="1" w:qFormat="1" w:uiPriority="9" w:name="heading 3"/>
-    <w:lsdException w:unhideWhenUsed="1" w:semiHidden="1" w:qFormat="1" w:uiPriority="9" w:name="heading 4"/>
-    <w:lsdException w:unhideWhenUsed="1" w:semiHidden="1" w:qFormat="1" w:uiPriority="9" w:name="heading 5"/>
-    <w:lsdException w:unhideWhenUsed="1" w:semiHidden="1" w:qFormat="1" w:uiPriority="9" w:name="heading 6"/>
-    <w:lsdException w:unhideWhenUsed="1" w:semiHidden="1" w:qFormat="1" w:uiPriority="9" w:name="heading 7"/>
-    <w:lsdException w:unhideWhenUsed="1" w:semiHidden="1" w:qFormat="1" w:uiPriority="9" w:name="heading 8"/>
-    <w:lsdException w:unhideWhenUsed="1" w:semiHidden="1" w:qFormat="1" w:uiPriority="9" w:name="heading 9"/>
-    <w:lsdException w:unhideWhenUsed="1" w:semiHidden="1" w:name="index 1"/>
-    <w:lsdException w:unhideWhenUsed="1" w:semiHidden="1" w:name="index 2"/>
-    <w:lsdException w:unhideWhenUsed="1" w:semiHidden="1" w:name="index 3"/>
-    <w:lsdException w:unhideWhenUsed="1" w:semiHidden="1" w:name="index 4"/>
-    <w:lsdException w:unhideWhenUsed="1" w:semiHidden="1" w:name="index 5"/>
-    <w:lsdException w:unhideWhenUsed="1" w:semiHidden="1" w:name="index 6"/>
-    <w:lsdException w:unhideWhenUsed="1" w:semiHidden="1" w:name="index 7"/>
-    <w:lsdException w:unhideWhenUsed="1" w:semiHidden="1" w:name="index 8"/>
-    <w:lsdException w:unhideWhenUsed="1" w:semiHidden="1" w:name="index 9"/>
-    <w:lsdException w:unhideWhenUsed="1" w:semiHidden="1" w:uiPriority="39" w:name="toc 1"/>
-    <w:lsdException w:unhideWhenUsed="1" w:semiHidden="1" w:uiPriority="39" w:name="toc 2"/>
-    <w:lsdException w:unhideWhenUsed="1" w:semiHidden="1" w:uiPriority="39" w:name="toc 3"/>
-    <w:lsdException w:unhideWhenUsed="1" w:semiHidden="1" w:uiPriority="39" w:name="toc 4"/>
-    <w:lsdException w:unhideWhenUsed="1" w:semiHidden="1" w:uiPriority="39" w:name="toc 5"/>
-    <w:lsdException w:unhideWhenUsed="1" w:semiHidden="1" w:uiPriority="39" w:name="toc 6"/>
-    <w:lsdException w:unhideWhenUsed="1" w:semiHidden="1" w:uiPriority="39" w:name="toc 7"/>
-    <w:lsdException w:unhideWhenUsed="1" w:semiHidden="1" w:uiPriority="39" w:name="toc 8"/>
-    <w:lsdException w:unhideWhenUsed="1" w:semiHidden="1" w:uiPriority="39" w:name="toc 9"/>
-    <w:lsdException w:unhideWhenUsed="1" w:semiHidden="1" w:name="Normal Indent"/>
-    <w:lsdException w:unhideWhenUsed="1" w:semiHidden="1" w:name="footnote text"/>
-    <w:lsdException w:unhideWhenUsed="1" w:semiHidden="1" w:name="annotation text"/>
-    <w:lsdException w:unhideWhenUsed="1" w:semiHidden="1" w:name="header"/>
-    <w:lsdException w:unhideWhenUsed="1" w:semiHidden="1" w:name="footer"/>
-    <w:lsdException w:unhideWhenUsed="1" w:semiHidden="1" w:name="index heading"/>
-    <w:lsdException w:unhideWhenUsed="1" w:semiHidden="1" w:qFormat="1" w:uiPriority="35" w:name="caption"/>
-    <w:lsdException w:unhideWhenUsed="1" w:semiHidden="1" w:name="table of figures"/>
-    <w:lsdException w:unhideWhenUsed="1" w:semiHidden="1" w:name="envelope address"/>
-    <w:lsdException w:unhideWhenUsed="1" w:semiHidden="1" w:name="envelope return"/>
-    <w:lsdException w:unhideWhenUsed="1" w:semiHidden="1" w:name="footnote reference"/>
-    <w:lsdException w:unhideWhenUsed="1" w:semiHidden="1" w:name="annotation reference"/>
-    <w:lsdException w:unhideWhenUsed="1" w:semiHidden="1" w:name="line number"/>
-    <w:lsdException w:unhideWhenUsed="1" w:semiHidden="1" w:name="page number"/>
-    <w:lsdException w:unhideWhenUsed="1" w:semiHidden="1" w:name="endnote reference"/>
-    <w:lsdException w:unhideWhenUsed="1" w:semiHidden="1" w:name="endnote text"/>
-    <w:lsdException w:unhideWhenUsed="1" w:semiHidden="1" w:name="table of authorities"/>
-    <w:lsdException w:unhideWhenUsed="1" w:semiHidden="1" w:name="macro"/>
-    <w:lsdException w:unhideWhenUsed="1" w:semiHidden="1" w:name="toa heading"/>
-    <w:lsdException w:unhideWhenUsed="1" w:semiHidden="1" w:name="List"/>
-    <w:lsdException w:unhideWhenUsed="1" w:semiHidden="1" w:name="List Bullet"/>
-    <w:lsdException w:unhideWhenUsed="1" w:semiHidden="1" w:name="List Number"/>
-    <w:lsdException w:unhideWhenUsed="1" w:semiHidden="1" w:name="List 2"/>
-    <w:lsdException w:unhideWhenUsed="1" w:semiHidden="1" w:name="List 3"/>
-    <w:lsdException w:unhideWhenUsed="1" w:semiHidden="1" w:name="List 4"/>
-    <w:lsdException w:unhideWhenUsed="1" w:semiHidden="1" w:name="List 5"/>
-    <w:lsdException w:unhideWhenUsed="1" w:semiHidden="1" w:name="List Bullet 2"/>
-    <w:lsdException w:unhideWhenUsed="1" w:semiHidden="1" w:name="List Bullet 3"/>
-    <w:lsdException w:unhideWhenUsed="1" w:semiHidden="1" w:name="List Bullet 4"/>
-    <w:lsdException w:unhideWhenUsed="1" w:semiHidden="1" w:name="List Bullet 5"/>
-    <w:lsdException w:unhideWhenUsed="1" w:semiHidden="1" w:name="List Number 2"/>
-    <w:lsdException w:unhideWhenUsed="1" w:semiHidden="1" w:name="List Number 3"/>
-    <w:lsdException w:unhideWhenUsed="1" w:semiHidden="1" w:name="List Number 4"/>
-    <w:lsdException w:unhideWhenUsed="1" w:semiHidden="1" w:name="List Number 5"/>
-    <w:lsdException w:qFormat="1" w:uiPriority="10" w:name="Title"/>
-    <w:lsdException w:unhideWhenUsed="1" w:semiHidden="1" w:name="Closing"/>
-    <w:lsdException w:unhideWhenUsed="1" w:semiHidden="1" w:name="Signature"/>
-    <w:lsdException w:unhideWhenUsed="1" w:semiHidden="1" w:uiPriority="1" w:name="Default Paragraph Font"/>
-    <w:lsdException w:unhideWhenUsed="1" w:semiHidden="1" w:name="Body Text"/>
-    <w:lsdException w:unhideWhenUsed="1" w:semiHidden="1" w:name="Body Text Indent"/>
-    <w:lsdException w:unhideWhenUsed="1" w:semiHidden="1" w:name="List Continue"/>
-    <w:lsdException w:unhideWhenUsed="1" w:semiHidden="1" w:name="List Continue 2"/>
-    <w:lsdException w:unhideWhenUsed="1" w:semiHidden="1" w:name="List Continue 3"/>
-    <w:lsdException w:unhideWhenUsed="1" w:semiHidden="1" w:name="List Continue 4"/>
-    <w:lsdException w:unhideWhenUsed="1" w:semiHidden="1" w:name="List Continue 5"/>
-    <w:lsdException w:unhideWhenUsed="1" w:semiHidden="1" w:name="Message Header"/>
-    <w:lsdException w:qFormat="1" w:uiPriority="11" w:name="Subtitle"/>
-    <w:lsdException w:unhideWhenUsed="1" w:semiHidden="1" w:name="Salutation"/>
-    <w:lsdException w:unhideWhenUsed="1" w:semiHidden="1" w:name="Date"/>
-    <w:lsdException w:unhideWhenUsed="1" w:semiHidden="1" w:name="Body Text First Indent"/>
-    <w:lsdException w:unhideWhenUsed="1" w:semiHidden="1" w:name="Body Text First Indent 2"/>
-    <w:lsdException w:unhideWhenUsed="1" w:semiHidden="1" w:name="Note Heading"/>
-    <w:lsdException w:unhideWhenUsed="1" w:semiHidden="1" w:name="Body Text 2"/>
-    <w:lsdException w:unhideWhenUsed="1" w:semiHidden="1" w:name="Body Text 3"/>
-    <w:lsdException w:unhideWhenUsed="1" w:semiHidden="1" w:name="Body Text Indent 2"/>
-    <w:lsdException w:unhideWhenUsed="1" w:semiHidden="1" w:name="Body Text Indent 3"/>
-    <w:lsdException w:unhideWhenUsed="1" w:semiHidden="1" w:name="Block Text"/>
-    <w:lsdException w:unhideWhenUsed="1" w:semiHidden="1" w:name="Hyperlink"/>
-    <w:lsdException w:unhideWhenUsed="1" w:semiHidden="1" w:name="FollowedHyperlink"/>
-    <w:lsdException w:qFormat="1" w:uiPriority="22" w:name="Strong"/>
-    <w:lsdException w:qFormat="1" w:uiPriority="20" w:name="Emphasis"/>
-    <w:lsdException w:unhideWhenUsed="1" w:semiHidden="1" w:name="Document Map"/>
-    <w:lsdException w:unhideWhenUsed="1" w:semiHidden="1" w:name="Plain Text"/>
-    <w:lsdException w:unhideWhenUsed="1" w:semiHidden="1" w:name="E-mail Signature"/>
-    <w:lsdException w:unhideWhenUsed="1" w:semiHidden="1" w:name="HTML Top of Form"/>
-    <w:lsdException w:unhideWhenUsed="1" w:semiHidden="1" w:name="HTML Bottom of Form"/>
-    <w:lsdException w:unhideWhenUsed="1" w:semiHidden="1" w:name="Normal (Web)"/>
-    <w:lsdException w:unhideWhenUsed="1" w:semiHidden="1" w:name="HTML Acronym"/>
-    <w:lsdException w:unhideWhenUsed="1" w:semiHidden="1" w:name="HTML Address"/>
-    <w:lsdException w:unhideWhenUsed="1" w:semiHidden="1" w:name="HTML Cite"/>
-    <w:lsdException w:unhideWhenUsed="1" w:semiHidden="1" w:name="HTML Code"/>
-    <w:lsdException w:unhideWhenUsed="1" w:semiHidden="1" w:name="HTML Definition"/>
-    <w:lsdException w:unhideWhenUsed="1" w:semiHidden="1" w:name="HTML Keyboard"/>
-    <w:lsdException w:unhideWhenUsed="1" w:semiHidden="1" w:name="HTML Preformatted"/>
-    <w:lsdException w:unhideWhenUsed="1" w:semiHidden="1" w:name="HTML Sample"/>
-    <w:lsdException w:unhideWhenUsed="1" w:semiHidden="1" w:name="HTML Typewriter"/>
-    <w:lsdException w:unhideWhenUsed="1" w:semiHidden="1" w:name="HTML Variable"/>
-    <w:lsdException w:unhideWhenUsed="1" w:semiHidden="1" w:name="Normal Table"/>
-    <w:lsdException w:unhideWhenUsed="1" w:semiHidden="1" w:name="annotation subject"/>
-    <w:lsdException w:unhideWhenUsed="1" w:semiHidden="1" w:name="No List"/>
-    <w:lsdException w:unhideWhenUsed="1" w:semiHidden="1" w:name="Outline List 1"/>
-    <w:lsdException w:unhideWhenUsed="1" w:semiHidden="1" w:name="Outline List 2"/>
-    <w:lsdException w:unhideWhenUsed="1" w:semiHidden="1" w:name="Outline List 3"/>
-    <w:lsdException w:unhideWhenUsed="1" w:semiHidden="1" w:name="Table Simple 1"/>
-    <w:lsdException w:unhideWhenUsed="1" w:semiHidden="1" w:name="Table Simple 2"/>
-    <w:lsdException w:unhideWhenUsed="1" w:semiHidden="1" w:name="Table Simple 3"/>
-    <w:lsdException w:unhideWhenUsed="1" w:semiHidden="1" w:name="Table Classic 1"/>
-    <w:lsdException w:unhideWhenUsed="1" w:semiHidden="1" w:name="Table Classic 2"/>
-    <w:lsdException w:unhideWhenUsed="1" w:semiHidden="1" w:name="Table Classic 3"/>
-    <w:lsdException w:unhideWhenUsed="1" w:semiHidden="1" w:name="Table Classic 4"/>
-    <w:lsdException w:unhideWhenUsed="1" w:semiHidden="1" w:name="Table Colorful 1"/>
-    <w:lsdException w:unhideWhenUsed="1" w:semiHidden="1" w:name="Table Colorful 2"/>
-    <w:lsdException w:unhideWhenUsed="1" w:semiHidden="1" w:name="Table Colorful 3"/>
-    <w:lsdException w:unhideWhenUsed="1" w:semiHidden="1" w:name="Table Columns 1"/>
-    <w:lsdException w:unhideWhenUsed="1" w:semiHidden="1" w:name="Table Columns 2"/>
-    <w:lsdException w:unhideWhenUsed="1" w:semiHidden="1" w:name="Table Columns 3"/>
-    <w:lsdException w:unhideWhenUsed="1" w:semiHidden="1" w:name="Table Columns 4"/>
-    <w:lsdException w:unhideWhenUsed="1" w:semiHidden="1" w:name="Table Columns 5"/>
-    <w:lsdException w:unhideWhenUsed="1" w:semiHidden="1" w:name="Table Grid 1"/>
-    <w:lsdException w:unhideWhenUsed="1" w:semiHidden="1" w:name="Table Grid 2"/>
-    <w:lsdException w:unhideWhenUsed="1" w:semiHidden="1" w:name="Table Grid 3"/>
-    <w:lsdException w:unhideWhenUsed="1" w:semiHidden="1" w:name="Table Grid 4"/>
-    <w:lsdException w:unhideWhenUsed="1" w:semiHidden="1" w:name="Table Grid 5"/>
-    <w:lsdException w:unhideWhenUsed="1" w:semiHidden="1" w:name="Table Grid 6"/>
-    <w:lsdException w:unhideWhenUsed="1" w:semiHidden="1" w:name="Table Grid 7"/>
-    <w:lsdException w:unhideWhenUsed="1" w:semiHidden="1" w:name="Table Grid 8"/>
-    <w:lsdException w:unhideWhenUsed="1" w:semiHidden="1" w:name="Table List 1"/>
-    <w:lsdException w:unhideWhenUsed="1" w:semiHidden="1" w:name="Table List 2"/>
-    <w:lsdException w:unhideWhenUsed="1" w:semiHidden="1" w:name="Table List 3"/>
-    <w:lsdException w:unhideWhenUsed="1" w:semiHidden="1" w:name="Table List 4"/>
-    <w:lsdException w:unhideWhenUsed="1" w:semiHidden="1" w:name="Table List 5"/>
-    <w:lsdException w:unhideWhenUsed="1" w:semiHidden="1" w:name="Table List 6"/>
-    <w:lsdException w:unhideWhenUsed="1" w:semiHidden="1" w:name="Table List 7"/>
-    <w:lsdException w:unhideWhenUsed="1" w:semiHidden="1" w:name="Table List 8"/>
-    <w:lsdException w:unhideWhenUsed="1" w:semiHidden="1" w:name="Table 3D effects 1"/>
-    <w:lsdException w:unhideWhenUsed="1" w:semiHidden="1" w:name="Table 3D effects 2"/>
-    <w:lsdException w:unhideWhenUsed="1" w:semiHidden="1" w:name="Table 3D effects 3"/>
-    <w:lsdException w:unhideWhenUsed="1" w:semiHidden="1" w:name="Table Contemporary"/>
-    <w:lsdException w:unhideWhenUsed="1" w:semiHidden="1" w:name="Table Elegant"/>
-    <w:lsdException w:unhideWhenUsed="1" w:semiHidden="1" w:name="Table Professional"/>
-    <w:lsdException w:unhideWhenUsed="1" w:semiHidden="1" w:name="Table Subtle 1"/>
-    <w:lsdException w:unhideWhenUsed="1" w:semiHidden="1" w:name="Table Subtle 2"/>
-    <w:lsdException w:unhideWhenUsed="1" w:semiHidden="1" w:name="Table Web 1"/>
-    <w:lsdException w:unhideWhenUsed="1" w:semiHidden="1" w:name="Table Web 2"/>
-    <w:lsdException w:unhideWhenUsed="1" w:semiHidden="1" w:name="Table Web 3"/>
-    <w:lsdException w:unhideWhenUsed="1" w:semiHidden="1" w:name="Balloon Text"/>
-    <w:lsdException w:uiPriority="39" w:name="Table Grid"/>
-    <w:lsdException w:unhideWhenUsed="1" w:semiHidden="1" w:name="Table Theme"/>
-    <w:lsdException w:semiHidden="1" w:name="Placeholder Text"/>
-    <w:lsdException w:qFormat="1" w:uiPriority="1" w:name="No Spacing"/>
-    <w:lsdException w:uiPriority="60" w:name="Light Shading"/>
-    <w:lsdException w:uiPriority="61" w:name="Light List"/>
-    <w:lsdException w:uiPriority="62" w:name="Light Grid"/>
-    <w:lsdException w:uiPriority="63" w:name="Medium Shading 1"/>
-    <w:lsdException w:uiPriority="64" w:name="Medium Shading 2"/>
-    <w:lsdException w:uiPriority="65" w:name="Medium List 1"/>
-    <w:lsdException w:uiPriority="66" w:name="Medium List 2"/>
-    <w:lsdException w:uiPriority="67" w:name="Medium Grid 1"/>
-    <w:lsdException w:uiPriority="68" w:name="Medium Grid 2"/>
-    <w:lsdException w:uiPriority="69" w:name="Medium Grid 3"/>
-    <w:lsdException w:uiPriority="70" w:name="Dark List"/>
-    <w:lsdException w:uiPriority="71" w:name="Colorful Shading"/>
-    <w:lsdException w:uiPriority="72" w:name="Colorful List"/>
-    <w:lsdException w:uiPriority="73" w:name="Colorful Grid"/>
-    <w:lsdException w:uiPriority="60" w:name="Light Shading Accent 1"/>
-    <w:lsdException w:uiPriority="61" w:name="Light List Accent 1"/>
-    <w:lsdException w:uiPriority="62" w:name="Light Grid Accent 1"/>
-    <w:lsdException w:uiPriority="63" w:name="Medium Shading 1 Accent 1"/>
-    <w:lsdException w:uiPriority="64" w:name="Medium Shading 2 Accent 1"/>
-    <w:lsdException w:uiPriority="65" w:name="Medium List 1 Accent 1"/>
-    <w:lsdException w:semiHidden="1" w:name="Revision"/>
-    <w:lsdException w:qFormat="1" w:uiPriority="34" w:name="List Paragraph"/>
-    <w:lsdException w:qFormat="1" w:uiPriority="29" w:name="Quote"/>
-    <w:lsdException w:qFormat="1" w:uiPriority="30" w:name="Intense Quote"/>
-    <w:lsdException w:uiPriority="66" w:name="Medium List 2 Accent 1"/>
-    <w:lsdException w:uiPriority="67" w:name="Medium Grid 1 Accent 1"/>
-    <w:lsdException w:uiPriority="68" w:name="Medium Grid 2 Accent 1"/>
-    <w:lsdException w:uiPriority="69" w:name="Medium Grid 3 Accent 1"/>
-    <w:lsdException w:uiPriority="70" w:name="Dark List Accent 1"/>
-    <w:lsdException w:uiPriority="71" w:name="Colorful Shading Accent 1"/>
-    <w:lsdException w:uiPriority="72" w:name="Colorful List Accent 1"/>
-    <w:lsdException w:uiPriority="73" w:name="Colorful Grid Accent 1"/>
-    <w:lsdException w:uiPriority="60" w:name="Light Shading Accent 2"/>
-    <w:lsdException w:uiPriority="61" w:name="Light List Accent 2"/>
-    <w:lsdException w:uiPriority="62" w:name="Light Grid Accent 2"/>
-    <w:lsdException w:uiPriority="63" w:name="Medium Shading 1 Accent 2"/>
-    <w:lsdException w:uiPriority="64" w:name="Medium Shading 2 Accent 2"/>
-    <w:lsdException w:uiPriority="65" w:name="Medium List 1 Accent 2"/>
-    <w:lsdException w:uiPriority="66" w:name="Medium List 2 Accent 2"/>
-    <w:lsdException w:uiPriority="67" w:name="Medium Grid 1 Accent 2"/>
-    <w:lsdException w:uiPriority="68" w:name="Medium Grid 2 Accent 2"/>
-    <w:lsdException w:uiPriority="69" w:name="Medium Grid 3 Accent 2"/>
-    <w:lsdException w:uiPriority="70" w:name="Dark List Accent 2"/>
-    <w:lsdException w:uiPriority="71" w:name="Colorful Shading Accent 2"/>
-    <w:lsdException w:uiPriority="72" w:name="Colorful List Accent 2"/>
-    <w:lsdException w:uiPriority="73" w:name="Colorful Grid Accent 2"/>
-    <w:lsdException w:uiPriority="60" w:name="Light Shading Accent 3"/>
-    <w:lsdException w:uiPriority="61" w:name="Light List Accent 3"/>
-    <w:lsdException w:uiPriority="62" w:name="Light Grid Accent 3"/>
-    <w:lsdException w:uiPriority="63" w:name="Medium Shading 1 Accent 3"/>
-    <w:lsdException w:uiPriority="64" w:name="Medium Shading 2 Accent 3"/>
-    <w:lsdException w:uiPriority="65" w:name="Medium List 1 Accent 3"/>
-    <w:lsdException w:uiPriority="66" w:name="Medium List 2 Accent 3"/>
-    <w:lsdException w:uiPriority="67" w:name="Medium Grid 1 Accent 3"/>
-    <w:lsdException w:uiPriority="68" w:name="Medium Grid 2 Accent 3"/>
-    <w:lsdException w:uiPriority="69" w:name="Medium Grid 3 Accent 3"/>
-    <w:lsdException w:uiPriority="70" w:name="Dark List Accent 3"/>
-    <w:lsdException w:uiPriority="71" w:name="Colorful Shading Accent 3"/>
-    <w:lsdException w:uiPriority="72" w:name="Colorful List Accent 3"/>
-    <w:lsdException w:uiPriority="73" w:name="Colorful Grid Accent 3"/>
-    <w:lsdException w:uiPriority="60" w:name="Light Shading Accent 4"/>
-    <w:lsdException w:uiPriority="61" w:name="Light List Accent 4"/>
-    <w:lsdException w:uiPriority="62" w:name="Light Grid Accent 4"/>
-    <w:lsdException w:uiPriority="63" w:name="Medium Shading 1 Accent 4"/>
-    <w:lsdException w:uiPriority="64" w:name="Medium Shading 2 Accent 4"/>
-    <w:lsdException w:uiPriority="65" w:name="Medium List 1 Accent 4"/>
-    <w:lsdException w:uiPriority="66" w:name="Medium List 2 Accent 4"/>
-    <w:lsdException w:uiPriority="67" w:name="Medium Grid 1 Accent 4"/>
-    <w:lsdException w:uiPriority="68" w:name="Medium Grid 2 Accent 4"/>
-    <w:lsdException w:uiPriority="69" w:name="Medium Grid 3 Accent 4"/>
-    <w:lsdException w:uiPriority="70" w:name="Dark List Accent 4"/>
-    <w:lsdException w:uiPriority="71" w:name="Colorful Shading Accent 4"/>
-    <w:lsdException w:uiPriority="72" w:name="Colorful List Accent 4"/>
-    <w:lsdException w:uiPriority="73" w:name="Colorful Grid Accent 4"/>
-    <w:lsdException w:uiPriority="60" w:name="Light Shading Accent 5"/>
-    <w:lsdException w:uiPriority="61" w:name="Light List Accent 5"/>
-    <w:lsdException w:uiPriority="62" w:name="Light Grid Accent 5"/>
-    <w:lsdException w:uiPriority="63" w:name="Medium Shading 1 Accent 5"/>
-    <w:lsdException w:uiPriority="64" w:name="Medium Shading 2 Accent 5"/>
-    <w:lsdException w:uiPriority="65" w:name="Medium List 1 Accent 5"/>
-    <w:lsdException w:uiPriority="66" w:name="Medium List 2 Accent 5"/>
-    <w:lsdException w:uiPriority="67" w:name="Medium Grid 1 Accent 5"/>
-    <w:lsdException w:uiPriority="68" w:name="Medium Grid 2 Accent 5"/>
-    <w:lsdException w:uiPriority="69" w:name="Medium Grid 3 Accent 5"/>
-    <w:lsdException w:uiPriority="70" w:name="Dark List Accent 5"/>
-    <w:lsdException w:uiPriority="71" w:name="Colorful Shading Accent 5"/>
-    <w:lsdException w:uiPriority="72" w:name="Colorful List Accent 5"/>
-    <w:lsdException w:uiPriority="73" w:name="Colorful Grid Accent 5"/>
-    <w:lsdException w:uiPriority="60" w:name="Light Shading Accent 6"/>
-    <w:lsdException w:uiPriority="61" w:name="Light List Accent 6"/>
-    <w:lsdException w:uiPriority="62" w:name="Light Grid Accent 6"/>
-    <w:lsdException w:uiPriority="63" w:name="Medium Shading 1 Accent 6"/>
-    <w:lsdException w:uiPriority="64" w:name="Medium Shading 2 Accent 6"/>
-    <w:lsdException w:uiPriority="65" w:name="Medium List 1 Accent 6"/>
-    <w:lsdException w:uiPriority="66" w:name="Medium List 2 Accent 6"/>
-    <w:lsdException w:uiPriority="67" w:name="Medium Grid 1 Accent 6"/>
-    <w:lsdException w:uiPriority="68" w:name="Medium Grid 2 Accent 6"/>
-    <w:lsdException w:uiPriority="69" w:name="Medium Grid 3 Accent 6"/>
-    <w:lsdException w:uiPriority="70" w:name="Dark List Accent 6"/>
-    <w:lsdException w:uiPriority="71" w:name="Colorful Shading Accent 6"/>
-    <w:lsdException w:uiPriority="72" w:name="Colorful List Accent 6"/>
-    <w:lsdException w:uiPriority="73" w:name="Colorful Grid Accent 6"/>
-    <w:lsdException w:qFormat="1" w:uiPriority="19" w:name="Subtle Emphasis"/>
-    <w:lsdException w:qFormat="1" w:uiPriority="21" w:name="Intense Emphasis"/>
-    <w:lsdException w:qFormat="1" w:uiPriority="31" w:name="Subtle Reference"/>
-    <w:lsdException w:qFormat="1" w:uiPriority="32" w:name="Intense Reference"/>
-    <w:lsdException w:qFormat="1" w:uiPriority="33" w:name="Book Title"/>
-    <w:lsdException w:unhideWhenUsed="1" w:semiHidden="1" w:uiPriority="37" w:name="Bibliography"/>
-    <w:lsdException w:unhideWhenUsed="1" w:semiHidden="1" w:qFormat="1" w:uiPriority="39" w:name="TOC Heading"/>
-    <w:lsdException w:unhideWhenUsed="1" w:semiHidden="1" w:name="Grid Table Light"/>
-    <w:lsdException w:unhideWhenUsed="1" w:semiHidden="1" w:name="Grid Table 1 Light"/>
-    <w:lsdException w:unhideWhenUsed="1" w:semiHidden="1" w:name="Grid Table 2"/>
-    <w:lsdException w:unhideWhenUsed="1" w:semiHidden="1" w:name="Grid Table 3"/>
-    <w:lsdException w:uiPriority="49" w:name="Grid Table 4"/>
-    <w:lsdException w:uiPriority="50" w:name="Grid Table 5 Dark"/>
-    <w:lsdException w:uiPriority="51" w:name="Grid Table 6 Colorful"/>
-    <w:lsdException w:uiPriority="52" w:name="Grid Table 7 Colorful"/>
-    <w:lsdException w:uiPriority="46" w:name="Grid Table 1 Light Accent 1"/>
-    <w:lsdException w:uiPriority="47" w:name="Grid Table 2 Accent 1"/>
-    <w:lsdException w:uiPriority="48" w:name="Grid Table 3 Accent 1"/>
-    <w:lsdException w:uiPriority="49" w:name="Grid Table 4 Accent 1"/>
-    <w:lsdException w:uiPriority="50" w:name="Grid Table 5 Dark Accent 1"/>
-    <w:lsdException w:uiPriority="51" w:name="Grid Table 6 Colorful Accent 1"/>
-    <w:lsdException w:uiPriority="52" w:name="Grid Table 7 Colorful Accent 1"/>
-    <w:lsdException w:uiPriority="46" w:name="Grid Table 1 Light Accent 2"/>
-    <w:lsdException w:uiPriority="47" w:name="Grid Table 2 Accent 2"/>
-    <w:lsdException w:uiPriority="48" w:name="Grid Table 3 Accent 2"/>
-    <w:lsdException w:uiPriority="49" w:name="Grid Table 4 Accent 2"/>
-    <w:lsdException w:uiPriority="50" w:name="Grid Table 5 Dark Accent 2"/>
-    <w:lsdException w:uiPriority="51" w:name="Grid Table 6 Colorful Accent 2"/>
-    <w:lsdException w:uiPriority="52" w:name="Grid Table 7 Colorful Accent 2"/>
-    <w:lsdException w:uiPriority="46" w:name="Grid Table 1 Light Accent 3"/>
-    <w:lsdException w:uiPriority="47" w:name="Grid Table 2 Accent 3"/>
-    <w:lsdException w:uiPriority="48" w:name="Grid Table 3 Accent 3"/>
-    <w:lsdException w:uiPriority="49" w:name="Grid Table 4 Accent 3"/>
-    <w:lsdException w:uiPriority="50" w:name="Grid Table 5 Dark Accent 3"/>
-    <w:lsdException w:uiPriority="51" w:name="Grid Table 6 Colorful Accent 3"/>
-    <w:lsdException w:uiPriority="52" w:name="Grid Table 7 Colorful Accent 3"/>
-    <w:lsdException w:uiPriority="46" w:name="Grid Table 1 Light Accent 4"/>
-    <w:lsdException w:uiPriority="47" w:name="Grid Table 2 Accent 4"/>
-    <w:lsdException w:uiPriority="48" w:name="Grid Table 3 Accent 4"/>
-    <w:lsdException w:uiPriority="49" w:name="Grid Table 4 Accent 4"/>
-    <w:lsdException w:uiPriority="50" w:name="Grid Table 5 Dark Accent 4"/>
-    <w:lsdException w:uiPriority="51" w:name="Grid Table 6 Colorful Accent 4"/>
-    <w:lsdException w:uiPriority="52" w:name="Grid Table 7 Colorful Accent 4"/>
-    <w:lsdException w:uiPriority="46" w:name="Grid Table 1 Light Accent 5"/>
-    <w:lsdException w:uiPriority="47" w:name="Grid Table 2 Accent 5"/>
-    <w:lsdException w:uiPriority="48" w:name="Grid Table 3 Accent 5"/>
-    <w:lsdException w:uiPriority="49" w:name="Grid Table 4 Accent 5"/>
-    <w:lsdException w:uiPriority="50" w:name="Grid Table 5 Dark Accent 5"/>
-    <w:lsdException w:uiPriority="51" w:name="Grid Table 6 Colorful Accent 5"/>
-    <w:lsdException w:uiPriority="52" w:name="Grid Table 7 Colorful Accent 5"/>
-    <w:lsdException w:uiPriority="46" w:name="Grid Table 1 Light Accent 6"/>
-    <w:lsdException w:uiPriority="47" w:name="Grid Table 2 Accent 6"/>
-    <w:lsdException w:uiPriority="48" w:name="Grid Table 3 Accent 6"/>
-    <w:lsdException w:uiPriority="49" w:name="Grid Table 4 Accent 6"/>
-    <w:lsdException w:uiPriority="50" w:name="Grid Table 5 Dark Accent 6"/>
-    <w:lsdException w:uiPriority="51" w:name="Grid Table 6 Colorful Accent 6"/>
-    <w:lsdException w:uiPriority="52" w:name="Grid Table 7 Colorful Accent 6"/>
-    <w:lsdException w:uiPriority="46" w:name="List Table 1 Light"/>
-    <w:lsdException w:uiPriority="47" w:name="List Table 2"/>
-    <w:lsdException w:uiPriority="48" w:name="List Table 3"/>
-    <w:lsdException w:uiPriority="49" w:name="List Table 4"/>
-    <w:lsdException w:uiPriority="50" w:name="List Table 5 Dark"/>
-    <w:lsdException w:uiPriority="51" w:name="List Table 6 Colorful"/>
-    <w:lsdException w:uiPriority="52" w:name="List Table 7 Colorful"/>
-    <w:lsdException w:uiPriority="46" w:name="List Table 1 Light Accent 1"/>
-    <w:lsdException w:uiPriority="47" w:name="List Table 2 Accent 1"/>
-    <w:lsdException w:uiPriority="48" w:name="List Table 3 Accent 1"/>
-    <w:lsdException w:uiPriority="49" w:name="List Table 4 Accent 1"/>
-    <w:lsdException w:uiPriority="50" w:name="List Table 5 Dark Accent 1"/>
-    <w:lsdException w:uiPriority="51" w:name="List Table 6 Colorful Accent 1"/>
-    <w:lsdException w:uiPriority="52" w:name="List Table 7 Colorful Accent 1"/>
-    <w:lsdException w:uiPriority="46" w:name="List Table 1 Light Accent 2"/>
-    <w:lsdException w:uiPriority="47" w:name="List Table 2 Accent 2"/>
-    <w:lsdException w:uiPriority="48" w:name="List Table 3 Accent 2"/>
-    <w:lsdException w:uiPriority="49" w:name="List Table 4 Accent 2"/>
-    <w:lsdException w:uiPriority="50" w:name="List Table 5 Dark Accent 2"/>
-    <w:lsdException w:uiPriority="51" w:name="List Table 6 Colorful Accent 2"/>
-    <w:lsdException w:uiPriority="52" w:name="List Table 7 Colorful Accent 2"/>
-    <w:lsdException w:uiPriority="46" w:name="List Table 1 Light Accent 3"/>
-    <w:lsdException w:uiPriority="47" w:name="List Table 2 Accent 3"/>
-    <w:lsdException w:uiPriority="48" w:name="List Table 3 Accent 3"/>
-    <w:lsdException w:uiPriority="49" w:name="List Table 4 Accent 3"/>
-    <w:lsdException w:uiPriority="50" w:name="List Table 5 Dark Accent 3"/>
-    <w:lsdException w:uiPriority="51" w:name="List Table 6 Colorful Accent 3"/>
-    <w:lsdException w:uiPriority="52" w:name="List Table 7 Colorful Accent 3"/>
-    <w:lsdException w:uiPriority="46" w:name="List Table 1 Light Accent 4"/>
-    <w:lsdException w:uiPriority="47" w:name="List Table 2 Accent 4"/>
-    <w:lsdException w:uiPriority="48" w:name="List Table 3 Accent 4"/>
-    <w:lsdException w:uiPriority="49" w:name="List Table 4 Accent 4"/>
-    <w:lsdException w:uiPriority="50" w:name="List Table 5 Dark Accent 4"/>
-    <w:lsdException w:uiPriority="51" w:name="List Table 6 Colorful Accent 4"/>
-    <w:lsdException w:uiPriority="52" w:name="List Table 7 Colorful Accent 4"/>
-    <w:lsdException w:uiPriority="46" w:name="List Table 1 Light Accent 5"/>
-    <w:lsdException w:uiPriority="47" w:name="List Table 2 Accent 5"/>
-    <w:lsdException w:uiPriority="48" w:name="List Table 3 Accent 5"/>
-    <w:lsdException w:uiPriority="49" w:name="List Table 4 Accent 5"/>
-    <w:lsdException w:uiPriority="50" w:name="List Table 5 Dark Accent 5"/>
-    <w:lsdException w:uiPriority="51" w:name="List Table 6 Colorful Accent 5"/>
-    <w:lsdException w:uiPriority="52" w:name="List Table 7 Colorful Accent 5"/>
-    <w:lsdException w:uiPriority="46" w:name="List Table 1 Light Accent 6"/>
-    <w:lsdException w:uiPriority="47" w:name="List Table 2 Accent 6"/>
-    <w:lsdException w:uiPriority="48" w:name="List Table 3 Accent 6"/>
-    <w:lsdException w:uiPriority="49" w:name="List Table 4 Accent 6"/>
-    <w:lsdException w:uiPriority="50" w:name="List Table 5 Dark Accent 6"/>
-    <w:lsdException w:uiPriority="51" w:name="List Table 6 Colorful Accent 6"/>
-    <w:lsdException w:uiPriority="52" w:name="List Table 7 Colorful Accent 6"/>
-    <w:lsdException w:unhideWhenUsed="1" w:semiHidden="1" w:name="Mention"/>
-    <w:lsdException w:unhideWhenUsed="1" w:semiHidden="1" w:name="Smart Hyperlink"/>
-    <w:lsdException w:unhideWhenUsed="1" w:semiHidden="1" w:name="Hashtag"/>
-    <w:lsdException w:unhideWhenUsed="1" w:semiHidden="1" w:name="Unresolved Mention"/>
-  </w:latentStyles>
-  <w:style w:type="paragraph" w:styleId="Normal" w:default="1">
+  <w:style w:type="paragraph" w:styleId="Normal">
     <w:name w:val="Normal"/>
-    <w:qFormat/>
     <w:pPr>
       <w:widowControl/>
       <w:suppressAutoHyphens w:val="true"/>
+      <w:overflowPunct w:val="false"/>
       <w:bidi w:val="0"/>
       <w:spacing w:lineRule="auto" w:line="252" w:before="0" w:after="160"/>
       <w:jc w:val="left"/>
@@ -1413,10 +1242,6 @@
   </w:style>
   <w:style w:type="paragraph" w:styleId="Heading1">
     <w:name w:val="Heading 1"/>
-    <w:uiPriority w:val="9"/>
-    <w:qFormat/>
-    <w:link w:val="Heading1Char"/>
-    <w:rsid w:val="001a143e"/>
     <w:basedOn w:val="Normal"/>
     <w:next w:val="Normal"/>
     <w:pPr>
@@ -1434,11 +1259,6 @@
   </w:style>
   <w:style w:type="paragraph" w:styleId="Heading2">
     <w:name w:val="Heading 2"/>
-    <w:uiPriority w:val="9"/>
-    <w:qFormat/>
-    <w:unhideWhenUsed/>
-    <w:link w:val="Heading2Char"/>
-    <w:rsid w:val="006a6700"/>
     <w:basedOn w:val="Normal"/>
     <w:next w:val="Normal"/>
     <w:pPr>
@@ -1456,11 +1276,6 @@
   </w:style>
   <w:style w:type="paragraph" w:styleId="Heading3">
     <w:name w:val="Heading 3"/>
-    <w:uiPriority w:val="9"/>
-    <w:qFormat/>
-    <w:unhideWhenUsed/>
-    <w:link w:val="Heading3Char"/>
-    <w:rsid w:val="00632d94"/>
     <w:basedOn w:val="Normal"/>
     <w:next w:val="Normal"/>
     <w:pPr>
@@ -1476,18 +1291,12 @@
       <w:szCs w:val="24"/>
     </w:rPr>
   </w:style>
-  <w:style w:type="character" w:styleId="DefaultParagraphFont" w:default="1">
+  <w:style w:type="character" w:styleId="DefaultParagraphFont">
     <w:name w:val="Default Paragraph Font"/>
-    <w:uiPriority w:val="1"/>
-    <w:semiHidden/>
-    <w:unhideWhenUsed/>
     <w:rPr/>
   </w:style>
-  <w:style w:type="character" w:styleId="Heading2Char" w:customStyle="1">
+  <w:style w:type="character" w:styleId="Heading2Char">
     <w:name w:val="Heading 2 Char"/>
-    <w:uiPriority w:val="9"/>
-    <w:link w:val="Heading2"/>
-    <w:rsid w:val="006a6700"/>
     <w:basedOn w:val="DefaultParagraphFont"/>
     <w:rPr>
       <w:rFonts w:ascii="Calibri Light" w:hAnsi="Calibri Light"/>
@@ -1496,17 +1305,13 @@
       <w:szCs w:val="26"/>
     </w:rPr>
   </w:style>
-  <w:style w:type="character" w:styleId="Jaguarproductnumber" w:customStyle="1">
+  <w:style w:type="character" w:styleId="Jaguarproductnumber">
     <w:name w:val="jaguar-product-number"/>
-    <w:rsid w:val="00215574"/>
     <w:basedOn w:val="DefaultParagraphFont"/>
     <w:rPr/>
   </w:style>
-  <w:style w:type="character" w:styleId="Heading1Char" w:customStyle="1">
+  <w:style w:type="character" w:styleId="Heading1Char">
     <w:name w:val="Heading 1 Char"/>
-    <w:uiPriority w:val="9"/>
-    <w:link w:val="Heading1"/>
-    <w:rsid w:val="001a143e"/>
     <w:basedOn w:val="DefaultParagraphFont"/>
     <w:rPr>
       <w:rFonts w:ascii="Calibri Light" w:hAnsi="Calibri Light"/>
@@ -1515,11 +1320,8 @@
       <w:szCs w:val="32"/>
     </w:rPr>
   </w:style>
-  <w:style w:type="character" w:styleId="InternetLink" w:customStyle="1">
+  <w:style w:type="character" w:styleId="InternetLink">
     <w:name w:val="Internet Link"/>
-    <w:uiPriority w:val="99"/>
-    <w:unhideWhenUsed/>
-    <w:rsid w:val="002d7e92"/>
     <w:basedOn w:val="DefaultParagraphFont"/>
     <w:rPr>
       <w:color w:val="0563C1"/>
@@ -1527,23 +1329,16 @@
       <w:lang w:val="uz-Cyrl-UZ" w:eastAsia="uz-Cyrl-UZ" w:bidi="uz-Cyrl-UZ"/>
     </w:rPr>
   </w:style>
-  <w:style w:type="character" w:styleId="UnresolvedMention1" w:customStyle="1">
+  <w:style w:type="character" w:styleId="UnresolvedMention1">
     <w:name w:val="Unresolved Mention1"/>
-    <w:uiPriority w:val="99"/>
-    <w:semiHidden/>
-    <w:unhideWhenUsed/>
-    <w:rsid w:val="00db4b83"/>
     <w:basedOn w:val="DefaultParagraphFont"/>
     <w:rPr>
       <w:color w:val="808080"/>
       <w:shd w:fill="E6E6E6" w:val="clear"/>
     </w:rPr>
   </w:style>
-  <w:style w:type="character" w:styleId="Heading3Char" w:customStyle="1">
+  <w:style w:type="character" w:styleId="Heading3Char">
     <w:name w:val="Heading 3 Char"/>
-    <w:uiPriority w:val="9"/>
-    <w:link w:val="Heading3"/>
-    <w:rsid w:val="00632d94"/>
     <w:basedOn w:val="DefaultParagraphFont"/>
     <w:rPr>
       <w:rFonts w:ascii="Calibri Light" w:hAnsi="Calibri Light"/>
@@ -1554,36 +1349,25 @@
   </w:style>
   <w:style w:type="character" w:styleId="FollowedHyperlink">
     <w:name w:val="FollowedHyperlink"/>
-    <w:uiPriority w:val="99"/>
-    <w:semiHidden/>
-    <w:unhideWhenUsed/>
-    <w:rsid w:val="0028750f"/>
     <w:basedOn w:val="DefaultParagraphFont"/>
     <w:rPr>
       <w:color w:val="954F72"/>
       <w:u w:val="single"/>
     </w:rPr>
   </w:style>
-  <w:style w:type="character" w:styleId="Asizebase" w:customStyle="1">
+  <w:style w:type="character" w:styleId="Asizebase">
     <w:name w:val="a-size-base"/>
-    <w:rsid w:val="00581993"/>
     <w:basedOn w:val="DefaultParagraphFont"/>
     <w:rPr/>
   </w:style>
-  <w:style w:type="character" w:styleId="SourceText" w:customStyle="1">
+  <w:style w:type="character" w:styleId="SourceText">
     <w:name w:val="Source Text"/>
-    <w:qFormat/>
-    <w:rsid w:val="002d7e92"/>
     <w:rPr>
       <w:rFonts w:ascii="Liberation Mono" w:hAnsi="Liberation Mono" w:eastAsia="Liberation Mono" w:cs="Liberation Mono"/>
     </w:rPr>
   </w:style>
-  <w:style w:type="character" w:styleId="DocumentMapChar" w:customStyle="1">
+  <w:style w:type="character" w:styleId="DocumentMapChar">
     <w:name w:val="Document Map Char"/>
-    <w:uiPriority w:val="99"/>
-    <w:semiHidden/>
-    <w:link w:val="DocumentMap"/>
-    <w:rsid w:val="00831e5c"/>
     <w:basedOn w:val="DefaultParagraphFont"/>
     <w:rPr>
       <w:rFonts w:ascii="Lucida Grande" w:hAnsi="Lucida Grande" w:cs="Lucida Grande"/>
@@ -1591,12 +1375,8 @@
       <w:szCs w:val="24"/>
     </w:rPr>
   </w:style>
-  <w:style w:type="character" w:styleId="BalloonTextChar" w:customStyle="1">
+  <w:style w:type="character" w:styleId="BalloonTextChar">
     <w:name w:val="Balloon Text Char"/>
-    <w:uiPriority w:val="99"/>
-    <w:semiHidden/>
-    <w:link w:val="BalloonText"/>
-    <w:rsid w:val="00b35f1d"/>
     <w:basedOn w:val="DefaultParagraphFont"/>
     <w:rPr>
       <w:rFonts w:ascii="Lucida Grande" w:hAnsi="Lucida Grande" w:cs="Lucida Grande"/>
@@ -1604,193 +1384,193 @@
       <w:szCs w:val="18"/>
     </w:rPr>
   </w:style>
-  <w:style w:type="character" w:styleId="ListLabel1" w:customStyle="1">
+  <w:style w:type="character" w:styleId="ListLabel1">
     <w:name w:val="ListLabel 1"/>
     <w:rPr>
       <w:rFonts w:cs="Courier New"/>
     </w:rPr>
   </w:style>
-  <w:style w:type="character" w:styleId="ListLabel2" w:customStyle="1">
+  <w:style w:type="character" w:styleId="ListLabel2">
     <w:name w:val="ListLabel 2"/>
     <w:rPr>
       <w:rFonts w:cs="Symbol"/>
     </w:rPr>
   </w:style>
-  <w:style w:type="character" w:styleId="ListLabel3" w:customStyle="1">
+  <w:style w:type="character" w:styleId="ListLabel3">
     <w:name w:val="ListLabel 3"/>
     <w:rPr>
       <w:rFonts w:cs="Courier New"/>
     </w:rPr>
   </w:style>
-  <w:style w:type="character" w:styleId="ListLabel4" w:customStyle="1">
+  <w:style w:type="character" w:styleId="ListLabel4">
     <w:name w:val="ListLabel 4"/>
     <w:rPr>
       <w:rFonts w:cs="Wingdings"/>
     </w:rPr>
   </w:style>
-  <w:style w:type="character" w:styleId="ListLabel5" w:customStyle="1">
+  <w:style w:type="character" w:styleId="ListLabel5">
     <w:name w:val="ListLabel 5"/>
     <w:rPr>
       <w:rFonts w:cs="Symbol"/>
     </w:rPr>
   </w:style>
-  <w:style w:type="character" w:styleId="ListLabel6" w:customStyle="1">
+  <w:style w:type="character" w:styleId="ListLabel6">
     <w:name w:val="ListLabel 6"/>
     <w:rPr>
       <w:rFonts w:cs="Courier New"/>
     </w:rPr>
   </w:style>
-  <w:style w:type="character" w:styleId="ListLabel7" w:customStyle="1">
+  <w:style w:type="character" w:styleId="ListLabel7">
     <w:name w:val="ListLabel 7"/>
     <w:rPr>
       <w:rFonts w:cs="Wingdings"/>
     </w:rPr>
   </w:style>
-  <w:style w:type="character" w:styleId="ListLabel8" w:customStyle="1">
+  <w:style w:type="character" w:styleId="ListLabel8">
     <w:name w:val="ListLabel 8"/>
     <w:rPr>
       <w:rFonts w:cs="Symbol"/>
     </w:rPr>
   </w:style>
-  <w:style w:type="character" w:styleId="ListLabel9" w:customStyle="1">
+  <w:style w:type="character" w:styleId="ListLabel9">
     <w:name w:val="ListLabel 9"/>
     <w:rPr>
       <w:rFonts w:cs="Courier New"/>
     </w:rPr>
   </w:style>
-  <w:style w:type="character" w:styleId="ListLabel10" w:customStyle="1">
+  <w:style w:type="character" w:styleId="ListLabel10">
     <w:name w:val="ListLabel 10"/>
     <w:rPr>
       <w:rFonts w:cs="Wingdings"/>
     </w:rPr>
   </w:style>
-  <w:style w:type="character" w:styleId="ListLabel11" w:customStyle="1">
+  <w:style w:type="character" w:styleId="ListLabel11">
     <w:name w:val="ListLabel 11"/>
     <w:rPr>
       <w:rFonts w:cs="Symbol"/>
     </w:rPr>
   </w:style>
-  <w:style w:type="character" w:styleId="ListLabel12" w:customStyle="1">
+  <w:style w:type="character" w:styleId="ListLabel12">
     <w:name w:val="ListLabel 12"/>
     <w:rPr>
       <w:rFonts w:cs="Courier New"/>
     </w:rPr>
   </w:style>
-  <w:style w:type="character" w:styleId="ListLabel13" w:customStyle="1">
+  <w:style w:type="character" w:styleId="ListLabel13">
     <w:name w:val="ListLabel 13"/>
     <w:rPr>
       <w:rFonts w:cs="Wingdings"/>
     </w:rPr>
   </w:style>
-  <w:style w:type="character" w:styleId="ListLabel14" w:customStyle="1">
+  <w:style w:type="character" w:styleId="ListLabel14">
     <w:name w:val="ListLabel 14"/>
     <w:rPr>
       <w:rFonts w:cs="Symbol"/>
     </w:rPr>
   </w:style>
-  <w:style w:type="character" w:styleId="ListLabel15" w:customStyle="1">
+  <w:style w:type="character" w:styleId="ListLabel15">
     <w:name w:val="ListLabel 15"/>
     <w:rPr>
       <w:rFonts w:cs="Courier New"/>
     </w:rPr>
   </w:style>
-  <w:style w:type="character" w:styleId="ListLabel16" w:customStyle="1">
+  <w:style w:type="character" w:styleId="ListLabel16">
     <w:name w:val="ListLabel 16"/>
     <w:rPr>
       <w:rFonts w:cs="Wingdings"/>
     </w:rPr>
   </w:style>
-  <w:style w:type="character" w:styleId="ListLabel17" w:customStyle="1">
+  <w:style w:type="character" w:styleId="ListLabel17">
     <w:name w:val="ListLabel 17"/>
     <w:rPr>
       <w:rFonts w:cs="Symbol"/>
     </w:rPr>
   </w:style>
-  <w:style w:type="character" w:styleId="ListLabel18" w:customStyle="1">
+  <w:style w:type="character" w:styleId="ListLabel18">
     <w:name w:val="ListLabel 18"/>
     <w:rPr>
       <w:rFonts w:cs="Courier New"/>
     </w:rPr>
   </w:style>
-  <w:style w:type="character" w:styleId="ListLabel19" w:customStyle="1">
+  <w:style w:type="character" w:styleId="ListLabel19">
     <w:name w:val="ListLabel 19"/>
     <w:rPr>
       <w:rFonts w:cs="Wingdings"/>
     </w:rPr>
   </w:style>
-  <w:style w:type="character" w:styleId="ListLabel20" w:customStyle="1">
+  <w:style w:type="character" w:styleId="ListLabel20">
     <w:name w:val="ListLabel 20"/>
     <w:rPr>
       <w:rFonts w:cs="Symbol"/>
     </w:rPr>
   </w:style>
-  <w:style w:type="character" w:styleId="ListLabel21" w:customStyle="1">
+  <w:style w:type="character" w:styleId="ListLabel21">
     <w:name w:val="ListLabel 21"/>
     <w:rPr>
       <w:rFonts w:cs="Courier New"/>
     </w:rPr>
   </w:style>
-  <w:style w:type="character" w:styleId="ListLabel22" w:customStyle="1">
+  <w:style w:type="character" w:styleId="ListLabel22">
     <w:name w:val="ListLabel 22"/>
     <w:rPr>
       <w:rFonts w:cs="Wingdings"/>
     </w:rPr>
   </w:style>
-  <w:style w:type="character" w:styleId="ListLabel23" w:customStyle="1">
+  <w:style w:type="character" w:styleId="ListLabel23">
     <w:name w:val="ListLabel 23"/>
     <w:rPr>
       <w:rFonts w:cs="Symbol"/>
     </w:rPr>
   </w:style>
-  <w:style w:type="character" w:styleId="ListLabel24" w:customStyle="1">
+  <w:style w:type="character" w:styleId="ListLabel24">
     <w:name w:val="ListLabel 24"/>
     <w:rPr>
       <w:rFonts w:cs="Courier New"/>
     </w:rPr>
   </w:style>
-  <w:style w:type="character" w:styleId="ListLabel25" w:customStyle="1">
+  <w:style w:type="character" w:styleId="ListLabel25">
     <w:name w:val="ListLabel 25"/>
     <w:rPr>
       <w:rFonts w:cs="Wingdings"/>
     </w:rPr>
   </w:style>
-  <w:style w:type="character" w:styleId="ListLabel26" w:customStyle="1">
+  <w:style w:type="character" w:styleId="ListLabel26">
     <w:name w:val="ListLabel 26"/>
     <w:rPr>
       <w:rFonts w:cs="Symbol"/>
     </w:rPr>
   </w:style>
-  <w:style w:type="character" w:styleId="ListLabel27" w:customStyle="1">
+  <w:style w:type="character" w:styleId="ListLabel27">
     <w:name w:val="ListLabel 27"/>
     <w:rPr>
       <w:rFonts w:cs="Courier New"/>
     </w:rPr>
   </w:style>
-  <w:style w:type="character" w:styleId="ListLabel28" w:customStyle="1">
+  <w:style w:type="character" w:styleId="ListLabel28">
     <w:name w:val="ListLabel 28"/>
     <w:rPr>
       <w:rFonts w:cs="Wingdings"/>
     </w:rPr>
   </w:style>
-  <w:style w:type="character" w:styleId="ListLabel29" w:customStyle="1">
+  <w:style w:type="character" w:styleId="ListLabel29">
     <w:name w:val="ListLabel 29"/>
     <w:rPr>
       <w:rFonts w:cs="Symbol"/>
     </w:rPr>
   </w:style>
-  <w:style w:type="character" w:styleId="ListLabel30" w:customStyle="1">
+  <w:style w:type="character" w:styleId="ListLabel30">
     <w:name w:val="ListLabel 30"/>
     <w:rPr>
       <w:rFonts w:cs="Courier New"/>
     </w:rPr>
   </w:style>
-  <w:style w:type="character" w:styleId="ListLabel31" w:customStyle="1">
+  <w:style w:type="character" w:styleId="ListLabel31">
     <w:name w:val="ListLabel 31"/>
     <w:rPr>
       <w:rFonts w:cs="Wingdings"/>
     </w:rPr>
   </w:style>
-  <w:style w:type="paragraph" w:styleId="Heading" w:customStyle="1">
+  <w:style w:type="paragraph" w:styleId="Heading">
     <w:name w:val="Heading"/>
     <w:basedOn w:val="Normal"/>
     <w:next w:val="TextBody"/>
@@ -1804,7 +1584,7 @@
       <w:szCs w:val="28"/>
     </w:rPr>
   </w:style>
-  <w:style w:type="paragraph" w:styleId="TextBody" w:customStyle="1">
+  <w:style w:type="paragraph" w:styleId="TextBody">
     <w:name w:val="Text Body"/>
     <w:basedOn w:val="Normal"/>
     <w:pPr>
@@ -1835,7 +1615,7 @@
       <w:szCs w:val="24"/>
     </w:rPr>
   </w:style>
-  <w:style w:type="paragraph" w:styleId="Index" w:customStyle="1">
+  <w:style w:type="paragraph" w:styleId="Index">
     <w:name w:val="Index"/>
     <w:basedOn w:val="Normal"/>
     <w:pPr>
@@ -1862,9 +1642,6 @@
   </w:style>
   <w:style w:type="paragraph" w:styleId="ListParagraph">
     <w:name w:val="List Paragraph"/>
-    <w:uiPriority w:val="34"/>
-    <w:qFormat/>
-    <w:rsid w:val="008f2976"/>
     <w:basedOn w:val="Normal"/>
     <w:pPr>
       <w:spacing w:before="0" w:after="160"/>
@@ -1873,28 +1650,22 @@
     </w:pPr>
     <w:rPr/>
   </w:style>
-  <w:style w:type="paragraph" w:styleId="TableContents" w:customStyle="1">
+  <w:style w:type="paragraph" w:styleId="TableContents">
     <w:name w:val="Table Contents"/>
-    <w:qFormat/>
-    <w:rsid w:val="002d7e92"/>
     <w:basedOn w:val="Normal"/>
     <w:pPr/>
     <w:rPr>
       <w:rFonts w:eastAsia="Calibri" w:cs="Times New Roman"/>
     </w:rPr>
   </w:style>
-  <w:style w:type="paragraph" w:styleId="TableHeading" w:customStyle="1">
+  <w:style w:type="paragraph" w:styleId="TableHeading">
     <w:name w:val="Table Heading"/>
-    <w:qFormat/>
-    <w:rsid w:val="002d7e92"/>
     <w:basedOn w:val="TableContents"/>
     <w:pPr/>
     <w:rPr/>
   </w:style>
-  <w:style w:type="paragraph" w:styleId="PreformattedText" w:customStyle="1">
+  <w:style w:type="paragraph" w:styleId="PreformattedText">
     <w:name w:val="Preformatted Text"/>
-    <w:qFormat/>
-    <w:rsid w:val="002d7e92"/>
     <w:basedOn w:val="Normal"/>
     <w:pPr/>
     <w:rPr>
@@ -1903,11 +1674,6 @@
   </w:style>
   <w:style w:type="paragraph" w:styleId="DocumentMap">
     <w:name w:val="Document Map"/>
-    <w:uiPriority w:val="99"/>
-    <w:semiHidden/>
-    <w:unhideWhenUsed/>
-    <w:link w:val="DocumentMapChar"/>
-    <w:rsid w:val="00831e5c"/>
     <w:basedOn w:val="Normal"/>
     <w:pPr>
       <w:spacing w:lineRule="auto" w:line="240" w:before="0" w:after="0"/>
@@ -1920,11 +1686,6 @@
   </w:style>
   <w:style w:type="paragraph" w:styleId="BalloonText">
     <w:name w:val="Balloon Text"/>
-    <w:uiPriority w:val="99"/>
-    <w:semiHidden/>
-    <w:unhideWhenUsed/>
-    <w:link w:val="BalloonTextChar"/>
-    <w:rsid w:val="00b35f1d"/>
     <w:basedOn w:val="Normal"/>
     <w:pPr>
       <w:spacing w:lineRule="auto" w:line="240" w:before="0" w:after="0"/>
@@ -1935,306 +1696,8 @@
       <w:szCs w:val="18"/>
     </w:rPr>
   </w:style>
-  <w:style w:type="numbering" w:styleId="NoList" w:default="1">
+  <w:style w:type="numbering" w:styleId="NoList">
     <w:name w:val="No List"/>
-    <w:uiPriority w:val="99"/>
-    <w:semiHidden/>
-    <w:unhideWhenUsed/>
-  </w:style>
-  <w:style w:type="table" w:default="1" w:styleId="TableNormal">
-    <w:name w:val="Normal Table"/>
-    <w:uiPriority w:val="99"/>
-    <w:semiHidden/>
-    <w:unhideWhenUsed/>
-    <w:tblPr>
-      <w:tblInd w:type="dxa" w:w="0"/>
-      <w:tblCellMar>
-        <w:top w:w="0" w:type="dxa"/>
-        <w:left w:w="108" w:type="dxa"/>
-        <w:bottom w:w="0" w:type="dxa"/>
-        <w:right w:w="108" w:type="dxa"/>
-      </w:tblCellMar>
-    </w:tblPr>
-  </w:style>
-  <w:style w:type="table" w:styleId="TableGrid">
-    <w:name w:val="Table Grid"/>
-    <w:basedOn w:val="TableNormal"/>
-    <w:uiPriority w:val="39"/>
-    <w:rsid w:val="00df06da"/>
-    <w:pPr>
-      <w:spacing w:lineRule="auto" w:line="240"/>
-    </w:pPr>
-    <w:tblPr>
-      <w:tblBorders>
-        <w:top w:space="0" w:sz="4" w:color="auto" w:val="single"/>
-        <w:left w:space="0" w:sz="4" w:color="auto" w:val="single"/>
-        <w:bottom w:space="0" w:sz="4" w:color="auto" w:val="single"/>
-        <w:right w:space="0" w:sz="4" w:color="auto" w:val="single"/>
-        <w:insideH w:space="0" w:sz="4" w:color="auto" w:val="single"/>
-        <w:insideV w:space="0" w:sz="4" w:color="auto" w:val="single"/>
-      </w:tblBorders>
-    </w:tblPr>
   </w:style>
 </w:styles>
-</file>
-
-<file path=word/theme/theme1.xml><?xml version="1.0" encoding="utf-8"?>
-<a:theme xmlns:a="http://schemas.openxmlformats.org/drawingml/2006/main" name="Office Theme">
-  <a:themeElements>
-    <a:clrScheme name="Office">
-      <a:dk1>
-        <a:sysClr val="windowText" lastClr="000000"/>
-      </a:dk1>
-      <a:lt1>
-        <a:sysClr val="window" lastClr="FFFFFF"/>
-      </a:lt1>
-      <a:dk2>
-        <a:srgbClr val="44546A"/>
-      </a:dk2>
-      <a:lt2>
-        <a:srgbClr val="E7E6E6"/>
-      </a:lt2>
-      <a:accent1>
-        <a:srgbClr val="4472C4"/>
-      </a:accent1>
-      <a:accent2>
-        <a:srgbClr val="ED7D31"/>
-      </a:accent2>
-      <a:accent3>
-        <a:srgbClr val="A5A5A5"/>
-      </a:accent3>
-      <a:accent4>
-        <a:srgbClr val="FFC000"/>
-      </a:accent4>
-      <a:accent5>
-        <a:srgbClr val="5B9BD5"/>
-      </a:accent5>
-      <a:accent6>
-        <a:srgbClr val="70AD47"/>
-      </a:accent6>
-      <a:hlink>
-        <a:srgbClr val="0563C1"/>
-      </a:hlink>
-      <a:folHlink>
-        <a:srgbClr val="954F72"/>
-      </a:folHlink>
-    </a:clrScheme>
-    <a:fontScheme name="Office">
-      <a:majorFont>
-        <a:latin typeface="Calibri Light"/>
-        <a:ea typeface=""/>
-        <a:cs typeface=""/>
-        <a:font script="Jpan" typeface="游ゴシック Light"/>
-        <a:font script="Hang" typeface="맑은 고딕"/>
-        <a:font script="Hans" typeface="等线 Light"/>
-        <a:font script="Hant" typeface="新細明體"/>
-        <a:font script="Arab" typeface="Times New Roman"/>
-        <a:font script="Hebr" typeface="Times New Roman"/>
-        <a:font script="Thai" typeface="Angsana New"/>
-        <a:font script="Ethi" typeface="Nyala"/>
-        <a:font script="Beng" typeface="Vrinda"/>
-        <a:font script="Gujr" typeface="Shruti"/>
-        <a:font script="Khmr" typeface="MoolBoran"/>
-        <a:font script="Knda" typeface="Tunga"/>
-        <a:font script="Guru" typeface="Raavi"/>
-        <a:font script="Cans" typeface="Euphemia"/>
-        <a:font script="Cher" typeface="Plantagenet Cherokee"/>
-        <a:font script="Yiii" typeface="Microsoft Yi Baiti"/>
-        <a:font script="Tibt" typeface="Microsoft Himalaya"/>
-        <a:font script="Thaa" typeface="MV Boli"/>
-        <a:font script="Deva" typeface="Mangal"/>
-        <a:font script="Telu" typeface="Gautami"/>
-        <a:font script="Taml" typeface="Latha"/>
-        <a:font script="Syrc" typeface="Estrangelo Edessa"/>
-        <a:font script="Orya" typeface="Kalinga"/>
-        <a:font script="Mlym" typeface="Kartika"/>
-        <a:font script="Laoo" typeface="DokChampa"/>
-        <a:font script="Sinh" typeface="Iskoola Pota"/>
-        <a:font script="Mong" typeface="Mongolian Baiti"/>
-        <a:font script="Viet" typeface="Times New Roman"/>
-        <a:font script="Uigh" typeface="Microsoft Uighur"/>
-        <a:font script="Geor" typeface="Sylfaen"/>
-      </a:majorFont>
-      <a:minorFont>
-        <a:latin typeface="Calibri"/>
-        <a:ea typeface=""/>
-        <a:cs typeface=""/>
-        <a:font script="Jpan" typeface="游明朝"/>
-        <a:font script="Hang" typeface="맑은 고딕"/>
-        <a:font script="Hans" typeface="等线"/>
-        <a:font script="Hant" typeface="新細明體"/>
-        <a:font script="Arab" typeface="Arial"/>
-        <a:font script="Hebr" typeface="Arial"/>
-        <a:font script="Thai" typeface="Cordia New"/>
-        <a:font script="Ethi" typeface="Nyala"/>
-        <a:font script="Beng" typeface="Vrinda"/>
-        <a:font script="Gujr" typeface="Shruti"/>
-        <a:font script="Khmr" typeface="DaunPenh"/>
-        <a:font script="Knda" typeface="Tunga"/>
-        <a:font script="Guru" typeface="Raavi"/>
-        <a:font script="Cans" typeface="Euphemia"/>
-        <a:font script="Cher" typeface="Plantagenet Cherokee"/>
-        <a:font script="Yiii" typeface="Microsoft Yi Baiti"/>
-        <a:font script="Tibt" typeface="Microsoft Himalaya"/>
-        <a:font script="Thaa" typeface="MV Boli"/>
-        <a:font script="Deva" typeface="Mangal"/>
-        <a:font script="Telu" typeface="Gautami"/>
-        <a:font script="Taml" typeface="Latha"/>
-        <a:font script="Syrc" typeface="Estrangelo Edessa"/>
-        <a:font script="Orya" typeface="Kalinga"/>
-        <a:font script="Mlym" typeface="Kartika"/>
-        <a:font script="Laoo" typeface="DokChampa"/>
-        <a:font script="Sinh" typeface="Iskoola Pota"/>
-        <a:font script="Mong" typeface="Mongolian Baiti"/>
-        <a:font script="Viet" typeface="Arial"/>
-        <a:font script="Uigh" typeface="Microsoft Uighur"/>
-        <a:font script="Geor" typeface="Sylfaen"/>
-      </a:minorFont>
-    </a:fontScheme>
-    <a:fmtScheme name="Office">
-      <a:fillStyleLst>
-        <a:solidFill>
-          <a:schemeClr val="phClr"/>
-        </a:solidFill>
-        <a:gradFill rotWithShape="1">
-          <a:gsLst>
-            <a:gs pos="0">
-              <a:schemeClr val="phClr">
-                <a:lumMod val="110000"/>
-                <a:satMod val="105000"/>
-                <a:tint val="67000"/>
-              </a:schemeClr>
-            </a:gs>
-            <a:gs pos="50000">
-              <a:schemeClr val="phClr">
-                <a:lumMod val="105000"/>
-                <a:satMod val="103000"/>
-                <a:tint val="73000"/>
-              </a:schemeClr>
-            </a:gs>
-            <a:gs pos="100000">
-              <a:schemeClr val="phClr">
-                <a:lumMod val="105000"/>
-                <a:satMod val="109000"/>
-                <a:tint val="81000"/>
-              </a:schemeClr>
-            </a:gs>
-          </a:gsLst>
-          <a:lin ang="5400000" scaled="0"/>
-        </a:gradFill>
-        <a:gradFill rotWithShape="1">
-          <a:gsLst>
-            <a:gs pos="0">
-              <a:schemeClr val="phClr">
-                <a:satMod val="103000"/>
-                <a:lumMod val="102000"/>
-                <a:tint val="94000"/>
-              </a:schemeClr>
-            </a:gs>
-            <a:gs pos="50000">
-              <a:schemeClr val="phClr">
-                <a:satMod val="110000"/>
-                <a:lumMod val="100000"/>
-                <a:shade val="100000"/>
-              </a:schemeClr>
-            </a:gs>
-            <a:gs pos="100000">
-              <a:schemeClr val="phClr">
-                <a:lumMod val="99000"/>
-                <a:satMod val="120000"/>
-                <a:shade val="78000"/>
-              </a:schemeClr>
-            </a:gs>
-          </a:gsLst>
-          <a:lin ang="5400000" scaled="0"/>
-        </a:gradFill>
-      </a:fillStyleLst>
-      <a:lnStyleLst>
-        <a:ln w="6350" cap="flat" cmpd="sng" algn="ctr">
-          <a:solidFill>
-            <a:schemeClr val="phClr"/>
-          </a:solidFill>
-          <a:prstDash val="solid"/>
-          <a:miter lim="800000"/>
-        </a:ln>
-        <a:ln w="12700" cap="flat" cmpd="sng" algn="ctr">
-          <a:solidFill>
-            <a:schemeClr val="phClr"/>
-          </a:solidFill>
-          <a:prstDash val="solid"/>
-          <a:miter lim="800000"/>
-        </a:ln>
-        <a:ln w="19050" cap="flat" cmpd="sng" algn="ctr">
-          <a:solidFill>
-            <a:schemeClr val="phClr"/>
-          </a:solidFill>
-          <a:prstDash val="solid"/>
-          <a:miter lim="800000"/>
-        </a:ln>
-      </a:lnStyleLst>
-      <a:effectStyleLst>
-        <a:effectStyle>
-          <a:effectLst/>
-        </a:effectStyle>
-        <a:effectStyle>
-          <a:effectLst/>
-        </a:effectStyle>
-        <a:effectStyle>
-          <a:effectLst>
-            <a:outerShdw blurRad="57150" dist="19050" dir="5400000" algn="ctr" rotWithShape="0">
-              <a:srgbClr val="000000">
-                <a:alpha val="63000"/>
-              </a:srgbClr>
-            </a:outerShdw>
-          </a:effectLst>
-        </a:effectStyle>
-      </a:effectStyleLst>
-      <a:bgFillStyleLst>
-        <a:solidFill>
-          <a:schemeClr val="phClr"/>
-        </a:solidFill>
-        <a:solidFill>
-          <a:schemeClr val="phClr">
-            <a:tint val="95000"/>
-            <a:satMod val="170000"/>
-          </a:schemeClr>
-        </a:solidFill>
-        <a:gradFill rotWithShape="1">
-          <a:gsLst>
-            <a:gs pos="0">
-              <a:schemeClr val="phClr">
-                <a:tint val="93000"/>
-                <a:satMod val="150000"/>
-                <a:shade val="98000"/>
-                <a:lumMod val="102000"/>
-              </a:schemeClr>
-            </a:gs>
-            <a:gs pos="50000">
-              <a:schemeClr val="phClr">
-                <a:tint val="98000"/>
-                <a:satMod val="130000"/>
-                <a:shade val="90000"/>
-                <a:lumMod val="103000"/>
-              </a:schemeClr>
-            </a:gs>
-            <a:gs pos="100000">
-              <a:schemeClr val="phClr">
-                <a:shade val="63000"/>
-                <a:satMod val="120000"/>
-              </a:schemeClr>
-            </a:gs>
-          </a:gsLst>
-          <a:lin ang="5400000" scaled="0"/>
-        </a:gradFill>
-      </a:bgFillStyleLst>
-    </a:fmtScheme>
-  </a:themeElements>
-  <a:objectDefaults/>
-  <a:extraClrSchemeLst/>
-  <a:extLst>
-    <a:ext uri="{05A4C25C-085E-4340-85A3-A5531E510DB2}">
-      <thm15:themeFamily xmlns:thm15="http://schemas.microsoft.com/office/thememl/2012/main" name="Office Theme" id="{62F939B6-93AF-4DB8-9C6B-D6C7DFDC589F}" vid="{4A3C46E8-61CC-4603-A589-7422A47A8E4A}"/>
-    </a:ext>
-  </a:extLst>
-</a:theme>
 </file>
</xml_diff>